<commit_message>
A bunch of awesome changes
Still trying to fully comprehend the gist of DTFS (2MX3). Need to go
over new topics in 3F03. Great lecture today in Sustainability.
</commit_message>
<xml_diff>
--- a/SUSTAIN 2A03 Summary.docx
+++ b/SUSTAIN 2A03 Summary.docx
@@ -2086,10 +2086,10 @@
             <v:path o:extrusionok="f" gradientshapeok="t" o:connecttype="rect"/>
             <o:lock v:ext="edit" aspectratio="t"/>
           </v:shapetype>
-          <v:shape id="_x0000_i1025" type="#_x0000_t75" style="width:183.95pt;height:36.2pt" o:ole="">
+          <v:shape id="_x0000_i1025" type="#_x0000_t75" style="width:184.15pt;height:36.4pt" o:ole="">
             <v:imagedata r:id="rId11" o:title=""/>
           </v:shape>
-          <o:OLEObject Type="Embed" ProgID="Equation.DSMT4" ShapeID="_x0000_i1025" DrawAspect="Content" ObjectID="_1455990400" r:id="rId12"/>
+          <o:OLEObject Type="Embed" ProgID="Equation.DSMT4" ShapeID="_x0000_i1025" DrawAspect="Content" ObjectID="_1456595194" r:id="rId12"/>
         </w:object>
       </w:r>
     </w:p>
@@ -2139,10 +2139,10 @@
           <w:position w:val="-30"/>
         </w:rPr>
         <w:object w:dxaOrig="2439" w:dyaOrig="720">
-          <v:shape id="_x0000_i1026" type="#_x0000_t75" style="width:121.95pt;height:36.2pt" o:ole="">
+          <v:shape id="_x0000_i1026" type="#_x0000_t75" style="width:121.9pt;height:36.4pt" o:ole="">
             <v:imagedata r:id="rId13" o:title=""/>
           </v:shape>
-          <o:OLEObject Type="Embed" ProgID="Equation.DSMT4" ShapeID="_x0000_i1026" DrawAspect="Content" ObjectID="_1455990401" r:id="rId14"/>
+          <o:OLEObject Type="Embed" ProgID="Equation.DSMT4" ShapeID="_x0000_i1026" DrawAspect="Content" ObjectID="_1456595195" r:id="rId14"/>
         </w:object>
       </w:r>
     </w:p>
@@ -6004,13 +6004,1324 @@
         </w:numPr>
       </w:pPr>
       <w:r>
-        <w:t>Patented lifeforms?</w:t>
+        <w:t>Patented life</w:t>
+      </w:r>
+      <w:r>
+        <w:t>-</w:t>
+      </w:r>
+      <w:r>
+        <w:t>forms?</w:t>
+      </w:r>
+    </w:p>
+    <w:p>
+      <w:pPr>
+        <w:pStyle w:val="Heading1"/>
+      </w:pPr>
+      <w:r>
+        <w:t xml:space="preserve">Week 10: </w:t>
+      </w:r>
+      <w:r>
+        <w:t>Practical barriers</w:t>
+      </w:r>
+    </w:p>
+    <w:p>
+      <w:pPr>
+        <w:pStyle w:val="Heading2"/>
+      </w:pPr>
+      <w:r>
+        <w:t>Grant Application</w:t>
+      </w:r>
+    </w:p>
+    <w:p>
+      <w:pPr>
+        <w:pStyle w:val="NoSpacing"/>
+        <w:numPr>
+          <w:ilvl w:val="0"/>
+          <w:numId w:val="31"/>
+        </w:numPr>
+      </w:pPr>
+      <w:r>
+        <w:t xml:space="preserve">Balance between what is possible </w:t>
+      </w:r>
+    </w:p>
+    <w:p>
+      <w:pPr>
+        <w:pStyle w:val="NoSpacing"/>
+        <w:numPr>
+          <w:ilvl w:val="0"/>
+          <w:numId w:val="30"/>
+        </w:numPr>
+      </w:pPr>
+      <w:r>
+        <w:t>Initiative that deals with the primary barriers</w:t>
+      </w:r>
+    </w:p>
+    <w:p>
+      <w:pPr>
+        <w:pStyle w:val="Heading2"/>
+      </w:pPr>
+      <w:r>
+        <w:t>Applications of Sustainability</w:t>
+      </w:r>
+    </w:p>
+    <w:p>
+      <w:pPr>
+        <w:pStyle w:val="NoSpacing"/>
+        <w:numPr>
+          <w:ilvl w:val="0"/>
+          <w:numId w:val="30"/>
+        </w:numPr>
+      </w:pPr>
+      <w:r>
+        <w:t>How will you put yourself in that position?</w:t>
+      </w:r>
+    </w:p>
+    <w:p>
+      <w:pPr>
+        <w:pStyle w:val="NoSpacing"/>
+        <w:numPr>
+          <w:ilvl w:val="0"/>
+          <w:numId w:val="30"/>
+        </w:numPr>
+      </w:pPr>
+      <w:r>
+        <w:t xml:space="preserve">Does capitalism </w:t>
+      </w:r>
+      <w:r>
+        <w:rPr>
+          <w:i/>
+        </w:rPr>
+        <w:t>encourage</w:t>
+      </w:r>
+      <w:r>
+        <w:t xml:space="preserve"> or </w:t>
+      </w:r>
+      <w:r>
+        <w:rPr>
+          <w:i/>
+        </w:rPr>
+        <w:t>discourage</w:t>
+      </w:r>
+      <w:r>
+        <w:t xml:space="preserve"> it?</w:t>
+      </w:r>
+    </w:p>
+    <w:p>
+      <w:pPr>
+        <w:pStyle w:val="NoSpacing"/>
+        <w:numPr>
+          <w:ilvl w:val="0"/>
+          <w:numId w:val="30"/>
+        </w:numPr>
+      </w:pPr>
+      <w:r>
+        <w:t xml:space="preserve">People want to </w:t>
+      </w:r>
+      <w:r>
+        <w:rPr>
+          <w:i/>
+        </w:rPr>
+        <w:t>see</w:t>
+      </w:r>
+      <w:r>
+        <w:t xml:space="preserve"> the farm</w:t>
+      </w:r>
+    </w:p>
+    <w:p>
+      <w:pPr>
+        <w:pStyle w:val="NoSpacing"/>
+        <w:numPr>
+          <w:ilvl w:val="1"/>
+          <w:numId w:val="30"/>
+        </w:numPr>
+      </w:pPr>
+      <w:r>
+        <w:t>Videos? Livestream? Photos at different times of day?</w:t>
+      </w:r>
+    </w:p>
+    <w:p>
+      <w:pPr>
+        <w:pStyle w:val="NoSpacing"/>
+        <w:numPr>
+          <w:ilvl w:val="1"/>
+          <w:numId w:val="30"/>
+        </w:numPr>
+      </w:pPr>
+      <w:r>
+        <w:t>You could tag each piece of food and each a low-quality picture of each is taken once per day, so you can see its growth progress</w:t>
+      </w:r>
+    </w:p>
+    <w:p>
+      <w:pPr>
+        <w:pStyle w:val="NoSpacing"/>
+        <w:numPr>
+          <w:ilvl w:val="1"/>
+          <w:numId w:val="30"/>
+        </w:numPr>
+      </w:pPr>
+      <w:r>
+        <w:t>People?</w:t>
+      </w:r>
+    </w:p>
+    <w:p>
+      <w:pPr>
+        <w:pStyle w:val="NoSpacing"/>
+        <w:numPr>
+          <w:ilvl w:val="0"/>
+          <w:numId w:val="30"/>
+        </w:numPr>
+      </w:pPr>
+      <w:r>
+        <w:t>Can technology help you? Changing job market is resulting in less-stable jobs</w:t>
+      </w:r>
+    </w:p>
+    <w:p>
+      <w:pPr>
+        <w:pStyle w:val="NoSpacing"/>
+        <w:numPr>
+          <w:ilvl w:val="1"/>
+          <w:numId w:val="30"/>
+        </w:numPr>
+      </w:pPr>
+      <w:r>
+        <w:t>However, that could mean you have more time to do more good stuff</w:t>
+      </w:r>
+    </w:p>
+    <w:p>
+      <w:pPr>
+        <w:pStyle w:val="NoSpacing"/>
+        <w:numPr>
+          <w:ilvl w:val="1"/>
+          <w:numId w:val="30"/>
+        </w:numPr>
+      </w:pPr>
+      <w:r>
+        <w:t>We can avoid this by growing our own food</w:t>
+      </w:r>
+    </w:p>
+    <w:p>
+      <w:pPr>
+        <w:pStyle w:val="NoSpacing"/>
+        <w:numPr>
+          <w:ilvl w:val="0"/>
+          <w:numId w:val="30"/>
+        </w:numPr>
+      </w:pPr>
+      <w:r>
+        <w:t>Migrant workers are exploited to pick all our fruit:</w:t>
+      </w:r>
+    </w:p>
+    <w:p>
+      <w:pPr>
+        <w:pStyle w:val="NoSpacing"/>
+        <w:numPr>
+          <w:ilvl w:val="1"/>
+          <w:numId w:val="30"/>
+        </w:numPr>
+      </w:pPr>
+      <w:r>
+        <w:t>Lower than minimum wage</w:t>
+      </w:r>
+    </w:p>
+    <w:p>
+      <w:pPr>
+        <w:pStyle w:val="NoSpacing"/>
+        <w:numPr>
+          <w:ilvl w:val="1"/>
+          <w:numId w:val="30"/>
+        </w:numPr>
+      </w:pPr>
+      <w:r>
+        <w:t>Horrible hours</w:t>
+      </w:r>
+    </w:p>
+    <w:p>
+      <w:pPr>
+        <w:pStyle w:val="NoSpacing"/>
+        <w:numPr>
+          <w:ilvl w:val="0"/>
+          <w:numId w:val="30"/>
+        </w:numPr>
+      </w:pPr>
+      <w:r>
+        <w:t>Externalized costs: when companies pay less than they should because they don’t pay proper costs of things like:</w:t>
+      </w:r>
+    </w:p>
+    <w:p>
+      <w:pPr>
+        <w:pStyle w:val="NoSpacing"/>
+        <w:numPr>
+          <w:ilvl w:val="1"/>
+          <w:numId w:val="30"/>
+        </w:numPr>
+      </w:pPr>
+      <w:r>
+        <w:t>Low wages</w:t>
+      </w:r>
+    </w:p>
+    <w:p>
+      <w:pPr>
+        <w:pStyle w:val="NoSpacing"/>
+        <w:numPr>
+          <w:ilvl w:val="1"/>
+          <w:numId w:val="30"/>
+        </w:numPr>
+      </w:pPr>
+      <w:r>
+        <w:t>Environmental destruction (without clean-up)</w:t>
+      </w:r>
+    </w:p>
+    <w:p>
+      <w:pPr>
+        <w:pStyle w:val="NoSpacing"/>
+        <w:numPr>
+          <w:ilvl w:val="1"/>
+          <w:numId w:val="30"/>
+        </w:numPr>
+      </w:pPr>
+      <w:r>
+        <w:t>Sacrificing human rights</w:t>
+      </w:r>
+    </w:p>
+    <w:p>
+      <w:pPr>
+        <w:pStyle w:val="NoSpacing"/>
+        <w:numPr>
+          <w:ilvl w:val="1"/>
+          <w:numId w:val="30"/>
+        </w:numPr>
+      </w:pPr>
+      <w:r>
+        <w:t>etc.</w:t>
+      </w:r>
+    </w:p>
+    <w:p>
+      <w:pPr>
+        <w:pStyle w:val="NoSpacing"/>
+        <w:numPr>
+          <w:ilvl w:val="0"/>
+          <w:numId w:val="30"/>
+        </w:numPr>
+      </w:pPr>
+      <w:r>
+        <w:t xml:space="preserve">Organic food at Wal-Mart? Even </w:t>
+      </w:r>
+      <w:r>
+        <w:rPr>
+          <w:i/>
+        </w:rPr>
+        <w:t>that</w:t>
+      </w:r>
+      <w:r>
+        <w:t xml:space="preserve"> industry is beginning to look almost the same as the regular food industry in terms of externalities and stuff</w:t>
+      </w:r>
+    </w:p>
+    <w:p>
+      <w:pPr>
+        <w:pStyle w:val="NoSpacing"/>
+        <w:numPr>
+          <w:ilvl w:val="0"/>
+          <w:numId w:val="30"/>
+        </w:numPr>
+      </w:pPr>
+      <w:r>
+        <w:t>Buying something is more supporting a certain belief, system, etc when you buy something−you’re paying with your dollar. You create your own world</w:t>
+      </w:r>
+    </w:p>
+    <w:p>
+      <w:pPr>
+        <w:pStyle w:val="NoSpacing"/>
+        <w:numPr>
+          <w:ilvl w:val="1"/>
+          <w:numId w:val="30"/>
+        </w:numPr>
+      </w:pPr>
+      <w:r>
+        <w:t>Think about this in your presentation. How has this changed your relationship with the world?</w:t>
+      </w:r>
+    </w:p>
+    <w:p>
+      <w:pPr>
+        <w:pStyle w:val="NoSpacing"/>
+        <w:numPr>
+          <w:ilvl w:val="0"/>
+          <w:numId w:val="30"/>
+        </w:numPr>
+      </w:pPr>
+      <w:r>
+        <w:t>Even when you get stuff from multiple places requires so much energy in terms of transportation</w:t>
+      </w:r>
+      <w:r>
+        <w:t>, refrigeration, and provisioning</w:t>
+      </w:r>
+      <w:r>
+        <w:t>, so you don’t really save much carbon</w:t>
+      </w:r>
+    </w:p>
+    <w:p>
+      <w:pPr>
+        <w:pStyle w:val="NoSpacing"/>
+        <w:numPr>
+          <w:ilvl w:val="0"/>
+          <w:numId w:val="30"/>
+        </w:numPr>
+      </w:pPr>
+      <w:r>
+        <w:t>Great farmland is becoming sub-urbs and highways, etc.</w:t>
+      </w:r>
+    </w:p>
+    <w:p>
+      <w:pPr>
+        <w:pStyle w:val="NoSpacing"/>
+        <w:numPr>
+          <w:ilvl w:val="0"/>
+          <w:numId w:val="30"/>
+        </w:numPr>
+      </w:pPr>
+      <w:r>
+        <w:t xml:space="preserve">Average age of farmers is </w:t>
+      </w:r>
+      <w:r>
+        <w:rPr>
+          <w:b/>
+        </w:rPr>
+        <w:t>60</w:t>
+      </w:r>
+    </w:p>
+    <w:p>
+      <w:pPr>
+        <w:pStyle w:val="NoSpacing"/>
+        <w:numPr>
+          <w:ilvl w:val="0"/>
+          <w:numId w:val="30"/>
+        </w:numPr>
+        <w:jc w:val="both"/>
+      </w:pPr>
+      <w:r>
+        <w:t>Even old tools, like an Amish hoe can reduce time spent by a LOT</w:t>
+      </w:r>
+    </w:p>
+    <w:p>
+      <w:pPr>
+        <w:pStyle w:val="Heading2"/>
+      </w:pPr>
+      <w:r>
+        <w:t>Guest Speaker: Bike Co-op</w:t>
+      </w:r>
+    </w:p>
+    <w:p>
+      <w:pPr>
+        <w:pStyle w:val="NoSpacing"/>
+        <w:numPr>
+          <w:ilvl w:val="0"/>
+          <w:numId w:val="33"/>
+        </w:numPr>
+      </w:pPr>
+      <w:r>
+        <w:t>The stupidity of certain products:</w:t>
+      </w:r>
+    </w:p>
+    <w:p>
+      <w:pPr>
+        <w:pStyle w:val="NoSpacing"/>
+        <w:numPr>
+          <w:ilvl w:val="1"/>
+          <w:numId w:val="33"/>
+        </w:numPr>
+      </w:pPr>
+      <w:r>
+        <w:t>Taking bottled water from Ontario to Texas</w:t>
+      </w:r>
+    </w:p>
+    <w:p>
+      <w:pPr>
+        <w:pStyle w:val="NoSpacing"/>
+        <w:numPr>
+          <w:ilvl w:val="1"/>
+          <w:numId w:val="33"/>
+        </w:numPr>
+      </w:pPr>
+      <w:r>
+        <w:t>Idling instead of getting heaters</w:t>
+      </w:r>
+      <w:r>
+        <w:t xml:space="preserve"> during winter</w:t>
+      </w:r>
+    </w:p>
+    <w:p>
+      <w:pPr>
+        <w:pStyle w:val="NoSpacing"/>
+        <w:numPr>
+          <w:ilvl w:val="1"/>
+          <w:numId w:val="33"/>
+        </w:numPr>
+      </w:pPr>
+      <w:r>
+        <w:t xml:space="preserve">Do you think you could bottle water </w:t>
+      </w:r>
+      <w:r>
+        <w:rPr>
+          <w:i/>
+        </w:rPr>
+        <w:t>in</w:t>
+      </w:r>
+      <w:r>
+        <w:t xml:space="preserve"> Texas in a biodegradable bottle?</w:t>
+      </w:r>
+    </w:p>
+    <w:p>
+      <w:pPr>
+        <w:pStyle w:val="NoSpacing"/>
+        <w:numPr>
+          <w:ilvl w:val="2"/>
+          <w:numId w:val="33"/>
+        </w:numPr>
+      </w:pPr>
+      <w:r>
+        <w:t>How biodegradable?</w:t>
+      </w:r>
+    </w:p>
+    <w:p>
+      <w:pPr>
+        <w:pStyle w:val="NoSpacing"/>
+        <w:numPr>
+          <w:ilvl w:val="2"/>
+          <w:numId w:val="33"/>
+        </w:numPr>
+      </w:pPr>
+      <w:r>
+        <w:t>What material will last 6 months on the shelf?</w:t>
+      </w:r>
+    </w:p>
+    <w:p>
+      <w:pPr>
+        <w:pStyle w:val="NoSpacing"/>
+        <w:numPr>
+          <w:ilvl w:val="1"/>
+          <w:numId w:val="33"/>
+        </w:numPr>
+      </w:pPr>
+      <w:r>
+        <w:t xml:space="preserve">e.g. </w:t>
+      </w:r>
+      <w:r>
+        <w:t>Coffee sent to Toronto, then to Texas to be flavoured, then brought back</w:t>
+      </w:r>
+    </w:p>
+    <w:p>
+      <w:pPr>
+        <w:pStyle w:val="NoSpacing"/>
+        <w:numPr>
+          <w:ilvl w:val="0"/>
+          <w:numId w:val="33"/>
+        </w:numPr>
+      </w:pPr>
+      <w:r>
+        <w:t>Increasingly true that degrees no longer result in jobs</w:t>
+      </w:r>
+    </w:p>
+    <w:p>
+      <w:pPr>
+        <w:pStyle w:val="NoSpacing"/>
+        <w:numPr>
+          <w:ilvl w:val="1"/>
+          <w:numId w:val="33"/>
+        </w:numPr>
+      </w:pPr>
+      <w:r>
+        <w:t>Student debts</w:t>
+      </w:r>
+    </w:p>
+    <w:p>
+      <w:pPr>
+        <w:pStyle w:val="NoSpacing"/>
+        <w:numPr>
+          <w:ilvl w:val="1"/>
+          <w:numId w:val="33"/>
+        </w:numPr>
+      </w:pPr>
+      <w:r>
+        <w:t>Even useful ones may eventually be ousted</w:t>
+      </w:r>
+    </w:p>
+    <w:p>
+      <w:pPr>
+        <w:pStyle w:val="NoSpacing"/>
+        <w:numPr>
+          <w:ilvl w:val="0"/>
+          <w:numId w:val="33"/>
+        </w:numPr>
+      </w:pPr>
+      <w:r>
+        <w:t>Small number of people who benefit hugely, while many are exploited</w:t>
+      </w:r>
+    </w:p>
+    <w:p>
+      <w:pPr>
+        <w:pStyle w:val="NoSpacing"/>
+        <w:numPr>
+          <w:ilvl w:val="0"/>
+          <w:numId w:val="33"/>
+        </w:numPr>
+      </w:pPr>
+      <w:r>
+        <w:t>Can we reduce the average CEO : average worker salary?</w:t>
+      </w:r>
+    </w:p>
+    <w:p>
+      <w:pPr>
+        <w:pStyle w:val="NoSpacing"/>
+        <w:numPr>
+          <w:ilvl w:val="1"/>
+          <w:numId w:val="33"/>
+        </w:numPr>
+      </w:pPr>
+      <w:r>
+        <w:t>There should be a cap on this</w:t>
+      </w:r>
+    </w:p>
+    <w:p>
+      <w:pPr>
+        <w:pStyle w:val="NoSpacing"/>
+        <w:numPr>
+          <w:ilvl w:val="1"/>
+          <w:numId w:val="33"/>
+        </w:numPr>
+      </w:pPr>
+      <w:r>
+        <w:t>Often the people at the bottom work the hardest</w:t>
+      </w:r>
+    </w:p>
+    <w:p>
+      <w:pPr>
+        <w:pStyle w:val="NoSpacing"/>
+        <w:numPr>
+          <w:ilvl w:val="0"/>
+          <w:numId w:val="33"/>
+        </w:numPr>
+      </w:pPr>
+      <w:r>
+        <w:t>Most of farm stuff is subsidized so we can pay less for the goods</w:t>
+      </w:r>
+    </w:p>
+    <w:p>
+      <w:pPr>
+        <w:pStyle w:val="NoSpacing"/>
+        <w:numPr>
+          <w:ilvl w:val="0"/>
+          <w:numId w:val="33"/>
+        </w:numPr>
+      </w:pPr>
+      <w:r>
+        <w:t>“</w:t>
+      </w:r>
+      <w:r>
+        <w:t>Nothing matters, but the shareholder</w:t>
+      </w:r>
+      <w:r>
+        <w:t>”</w:t>
+      </w:r>
+    </w:p>
+    <w:p>
+      <w:pPr>
+        <w:pStyle w:val="NoSpacing"/>
+        <w:numPr>
+          <w:ilvl w:val="0"/>
+          <w:numId w:val="33"/>
+        </w:numPr>
+      </w:pPr>
+      <w:r>
+        <w:t>“Growth for the sake of growth is the ideology of a cancer cell”</w:t>
+      </w:r>
+    </w:p>
+    <w:p>
+      <w:pPr>
+        <w:pStyle w:val="NoSpacing"/>
+        <w:numPr>
+          <w:ilvl w:val="1"/>
+          <w:numId w:val="33"/>
+        </w:numPr>
+      </w:pPr>
+      <w:r>
+        <w:t>I heard of a story where Harley-Davidson overproduces just to satisfy the shareholders. Wouldn’t it just be better if they produced at a sustainable level</w:t>
+      </w:r>
+    </w:p>
+    <w:p>
+      <w:pPr>
+        <w:pStyle w:val="NoSpacing"/>
+        <w:numPr>
+          <w:ilvl w:val="0"/>
+          <w:numId w:val="33"/>
+        </w:numPr>
+      </w:pPr>
+      <w:hyperlink r:id="rId19" w:history="1">
+        <w:r>
+          <w:rPr>
+            <w:rStyle w:val="Hyperlink"/>
+          </w:rPr>
+          <w:t>http://www.thevenusproject.com/</w:t>
+        </w:r>
+      </w:hyperlink>
+    </w:p>
+    <w:p>
+      <w:pPr>
+        <w:pStyle w:val="NoSpacing"/>
+        <w:numPr>
+          <w:ilvl w:val="1"/>
+          <w:numId w:val="33"/>
+        </w:numPr>
+      </w:pPr>
+      <w:r>
+        <w:t>Resource-based economy</w:t>
+      </w:r>
+    </w:p>
+    <w:p>
+      <w:pPr>
+        <w:pStyle w:val="NoSpacing"/>
+        <w:numPr>
+          <w:ilvl w:val="1"/>
+          <w:numId w:val="33"/>
+        </w:numPr>
+      </w:pPr>
+      <w:r>
+        <w:t>Our economy runs such that you have debt</w:t>
+      </w:r>
+    </w:p>
+    <w:p>
+      <w:pPr>
+        <w:pStyle w:val="NoSpacing"/>
+        <w:numPr>
+          <w:ilvl w:val="1"/>
+          <w:numId w:val="33"/>
+        </w:numPr>
+      </w:pPr>
+      <w:r>
+        <w:t>Ownership, commodification, etc.</w:t>
+      </w:r>
+    </w:p>
+    <w:p>
+      <w:pPr>
+        <w:pStyle w:val="NoSpacing"/>
+        <w:numPr>
+          <w:ilvl w:val="0"/>
+          <w:numId w:val="33"/>
+        </w:numPr>
+      </w:pPr>
+      <w:r>
+        <w:t>Universal Basic Income:</w:t>
+      </w:r>
+    </w:p>
+    <w:p>
+      <w:pPr>
+        <w:pStyle w:val="NoSpacing"/>
+        <w:numPr>
+          <w:ilvl w:val="1"/>
+          <w:numId w:val="33"/>
+        </w:numPr>
+      </w:pPr>
+      <w:r>
+        <w:t>Everyone unconditionally gets a living wage no matter what</w:t>
+      </w:r>
+    </w:p>
+    <w:p>
+      <w:pPr>
+        <w:pStyle w:val="NoSpacing"/>
+        <w:numPr>
+          <w:ilvl w:val="1"/>
+          <w:numId w:val="33"/>
+        </w:numPr>
+      </w:pPr>
+      <w:r>
+        <w:t>You can earn more on top of that</w:t>
+      </w:r>
+      <w:r>
+        <w:t xml:space="preserve"> (why it’s unlike communism)</w:t>
+      </w:r>
+    </w:p>
+    <w:p>
+      <w:pPr>
+        <w:pStyle w:val="NoSpacing"/>
+        <w:numPr>
+          <w:ilvl w:val="1"/>
+          <w:numId w:val="33"/>
+        </w:numPr>
+      </w:pPr>
+      <w:r>
+        <w:t>Tried and true in certain areas in Gujarat</w:t>
+      </w:r>
+    </w:p>
+    <w:p>
+      <w:pPr>
+        <w:pStyle w:val="NoSpacing"/>
+        <w:numPr>
+          <w:ilvl w:val="1"/>
+          <w:numId w:val="33"/>
+        </w:numPr>
+      </w:pPr>
+      <w:r>
+        <w:t>People were lifted out of poverty and were still motivated</w:t>
+      </w:r>
+    </w:p>
+    <w:p>
+      <w:pPr>
+        <w:pStyle w:val="NoSpacing"/>
+        <w:numPr>
+          <w:ilvl w:val="1"/>
+          <w:numId w:val="33"/>
+        </w:numPr>
+      </w:pPr>
+      <w:r>
+        <w:t>Switzerland might establish something like this</w:t>
+      </w:r>
+    </w:p>
+    <w:p>
+      <w:pPr>
+        <w:pStyle w:val="NoSpacing"/>
+        <w:numPr>
+          <w:ilvl w:val="1"/>
+          <w:numId w:val="33"/>
+        </w:numPr>
+      </w:pPr>
+      <w:r>
+        <w:t>Redefines work</w:t>
+      </w:r>
+      <w:r>
+        <w:t>: anything you do during your day</w:t>
+      </w:r>
+    </w:p>
+    <w:p>
+      <w:pPr>
+        <w:pStyle w:val="NoSpacing"/>
+        <w:numPr>
+          <w:ilvl w:val="0"/>
+          <w:numId w:val="33"/>
+        </w:numPr>
+      </w:pPr>
+      <w:r>
+        <w:t>Robotic truck, like Google’s autonomous car?</w:t>
+      </w:r>
+    </w:p>
+    <w:p>
+      <w:pPr>
+        <w:pStyle w:val="NoSpacing"/>
+        <w:numPr>
+          <w:ilvl w:val="1"/>
+          <w:numId w:val="33"/>
+        </w:numPr>
+      </w:pPr>
+      <w:r>
+        <w:t xml:space="preserve">If you had systems of these, you could have centres where people </w:t>
+      </w:r>
+      <w:r>
+        <w:t xml:space="preserve">sit at a desk and </w:t>
+      </w:r>
+      <w:r>
+        <w:t>asses</w:t>
+      </w:r>
+      <w:r>
+        <w:t>s</w:t>
+      </w:r>
+      <w:r>
+        <w:t xml:space="preserve"> weather</w:t>
+      </w:r>
+      <w:r>
+        <w:t xml:space="preserve"> </w:t>
+      </w:r>
+      <w:r>
+        <w:t>/</w:t>
+      </w:r>
+      <w:r>
+        <w:t xml:space="preserve"> </w:t>
+      </w:r>
+      <w:r>
+        <w:t>road conditions</w:t>
+      </w:r>
+      <w:r>
+        <w:t xml:space="preserve"> </w:t>
+      </w:r>
+      <w:r>
+        <w:t>/</w:t>
+      </w:r>
+      <w:r>
+        <w:t xml:space="preserve"> </w:t>
+      </w:r>
+      <w:r>
+        <w:t>etc.</w:t>
+      </w:r>
+      <w:r>
+        <w:t xml:space="preserve"> and designed a path for the truck to drive based on that</w:t>
+      </w:r>
+    </w:p>
+    <w:p>
+      <w:pPr>
+        <w:pStyle w:val="NoSpacing"/>
+        <w:numPr>
+          <w:ilvl w:val="0"/>
+          <w:numId w:val="33"/>
+        </w:numPr>
+      </w:pPr>
+      <w:r>
+        <w:t>Drivers generally unhealthy</w:t>
+      </w:r>
+      <w:r>
+        <w:t>: not active, stressed, overeating junk food</w:t>
+      </w:r>
+    </w:p>
+    <w:p>
+      <w:pPr>
+        <w:pStyle w:val="NoSpacing"/>
+        <w:numPr>
+          <w:ilvl w:val="1"/>
+          <w:numId w:val="33"/>
+        </w:numPr>
+      </w:pPr>
+      <w:r>
+        <w:t>What types of exercises could truck drivers do while on the road?</w:t>
+      </w:r>
+    </w:p>
+    <w:p>
+      <w:pPr>
+        <w:pStyle w:val="NoSpacing"/>
+        <w:numPr>
+          <w:ilvl w:val="1"/>
+          <w:numId w:val="33"/>
+        </w:numPr>
+      </w:pPr>
+      <w:r>
+        <w:t>Could you include a stationary bike onboard?</w:t>
+      </w:r>
+    </w:p>
+    <w:p>
+      <w:pPr>
+        <w:pStyle w:val="NoSpacing"/>
+        <w:numPr>
+          <w:ilvl w:val="0"/>
+          <w:numId w:val="33"/>
+        </w:numPr>
+      </w:pPr>
+      <w:r>
+        <w:t>Opportunities within our capitalist system</w:t>
+      </w:r>
+      <w:r>
+        <w:t>:</w:t>
+      </w:r>
+    </w:p>
+    <w:p>
+      <w:pPr>
+        <w:pStyle w:val="NoSpacing"/>
+        <w:numPr>
+          <w:ilvl w:val="0"/>
+          <w:numId w:val="33"/>
+        </w:numPr>
+      </w:pPr>
+      <w:r>
+        <w:t>Bikers deliver groceries, just like how people deliver pizza</w:t>
+      </w:r>
+    </w:p>
+    <w:p>
+      <w:pPr>
+        <w:pStyle w:val="NoSpacing"/>
+        <w:numPr>
+          <w:ilvl w:val="1"/>
+          <w:numId w:val="33"/>
+        </w:numPr>
+      </w:pPr>
+      <w:r>
+        <w:t>B</w:t>
+      </w:r>
+      <w:r>
+        <w:t xml:space="preserve">ikers for </w:t>
+      </w:r>
+      <w:r>
+        <w:t>pizza delivery?</w:t>
+      </w:r>
+    </w:p>
+    <w:p>
+      <w:pPr>
+        <w:pStyle w:val="NoSpacing"/>
+        <w:numPr>
+          <w:ilvl w:val="1"/>
+          <w:numId w:val="33"/>
+        </w:numPr>
+      </w:pPr>
+      <w:r>
+        <w:t>Bikers for mail delivery?</w:t>
+      </w:r>
+    </w:p>
+    <w:p>
+      <w:pPr>
+        <w:pStyle w:val="NoSpacing"/>
+        <w:numPr>
+          <w:ilvl w:val="1"/>
+          <w:numId w:val="33"/>
+        </w:numPr>
+      </w:pPr>
+      <w:r>
+        <w:t>Bikers who deliver food from Mississauga to campus</w:t>
       </w:r>
       <w:bookmarkStart w:id="20" w:name="_GoBack"/>
       <w:bookmarkEnd w:id="20"/>
     </w:p>
+    <w:p>
+      <w:pPr>
+        <w:pStyle w:val="NoSpacing"/>
+        <w:numPr>
+          <w:ilvl w:val="1"/>
+          <w:numId w:val="33"/>
+        </w:numPr>
+      </w:pPr>
+      <w:r>
+        <w:t>Bikers for Amazon?</w:t>
+      </w:r>
+    </w:p>
+    <w:p>
+      <w:pPr>
+        <w:pStyle w:val="NoSpacing"/>
+        <w:numPr>
+          <w:ilvl w:val="1"/>
+          <w:numId w:val="33"/>
+        </w:numPr>
+      </w:pPr>
+      <w:r>
+        <w:t>Bikers for…waste??? (i.e. garbage / compost / recycling)</w:t>
+      </w:r>
+    </w:p>
+    <w:p>
+      <w:pPr>
+        <w:pStyle w:val="NoSpacing"/>
+        <w:numPr>
+          <w:ilvl w:val="1"/>
+          <w:numId w:val="33"/>
+        </w:numPr>
+      </w:pPr>
+      <w:r>
+        <w:t xml:space="preserve">Bikers </w:t>
+      </w:r>
+      <w:r>
+        <w:t xml:space="preserve">commissioned to </w:t>
+      </w:r>
+      <w:r>
+        <w:t>deliver from grocery store to restaurants</w:t>
+      </w:r>
+    </w:p>
+    <w:p>
+      <w:pPr>
+        <w:pStyle w:val="NoSpacing"/>
+        <w:numPr>
+          <w:ilvl w:val="1"/>
+          <w:numId w:val="33"/>
+        </w:numPr>
+      </w:pPr>
+      <w:r>
+        <w:t xml:space="preserve">What about being paid to drive people on the streets? </w:t>
+      </w:r>
+      <w:r>
+        <w:t>A</w:t>
+      </w:r>
+      <w:r>
+        <w:t>sking a random person to take it</w:t>
+      </w:r>
+      <w:r>
+        <w:t xml:space="preserve"> in a car who’s already going in the given direction</w:t>
+      </w:r>
+    </w:p>
+    <w:p>
+      <w:pPr>
+        <w:pStyle w:val="NoSpacing"/>
+        <w:numPr>
+          <w:ilvl w:val="2"/>
+          <w:numId w:val="33"/>
+        </w:numPr>
+      </w:pPr>
+      <w:r>
+        <w:t>car-pooling system for transporting people, too!</w:t>
+      </w:r>
+    </w:p>
+    <w:p>
+      <w:pPr>
+        <w:pStyle w:val="NoSpacing"/>
+        <w:numPr>
+          <w:ilvl w:val="1"/>
+          <w:numId w:val="33"/>
+        </w:numPr>
+      </w:pPr>
+      <w:r>
+        <w:t>Pay bikers in cryptocoins?</w:t>
+      </w:r>
+    </w:p>
+    <w:p>
+      <w:pPr>
+        <w:pStyle w:val="NoSpacing"/>
+        <w:numPr>
+          <w:ilvl w:val="2"/>
+          <w:numId w:val="33"/>
+        </w:numPr>
+      </w:pPr>
+      <w:r>
+        <w:rPr>
+          <w:u w:val="single"/>
+        </w:rPr>
+        <w:t>Literally</w:t>
+      </w:r>
+      <w:r>
+        <w:t xml:space="preserve"> mining cryptocoins with a bike wheel?</w:t>
+      </w:r>
+    </w:p>
+    <w:p>
+      <w:pPr>
+        <w:pStyle w:val="NoSpacing"/>
+        <w:numPr>
+          <w:ilvl w:val="0"/>
+          <w:numId w:val="33"/>
+        </w:numPr>
+      </w:pPr>
+      <w:r>
+        <w:t>Portland, Oregan: the envy of the North American cycling culture</w:t>
+      </w:r>
+    </w:p>
+    <w:p>
+      <w:pPr>
+        <w:pStyle w:val="NoSpacing"/>
+        <w:numPr>
+          <w:ilvl w:val="0"/>
+          <w:numId w:val="33"/>
+        </w:numPr>
+      </w:pPr>
+      <w:r>
+        <w:t>Worker co-op for computing resources?</w:t>
+      </w:r>
+    </w:p>
+    <w:p>
+      <w:pPr>
+        <w:pStyle w:val="NoSpacing"/>
+        <w:numPr>
+          <w:ilvl w:val="0"/>
+          <w:numId w:val="33"/>
+        </w:numPr>
+      </w:pPr>
+      <w:r>
+        <w:t xml:space="preserve">Slow </w:t>
+      </w:r>
+      <w:r>
+        <w:t xml:space="preserve">food </w:t>
+      </w:r>
+      <w:r>
+        <w:t>movement</w:t>
+      </w:r>
+      <w:r>
+        <w:t>:</w:t>
+      </w:r>
+    </w:p>
+    <w:p>
+      <w:pPr>
+        <w:pStyle w:val="NoSpacing"/>
+        <w:numPr>
+          <w:ilvl w:val="1"/>
+          <w:numId w:val="33"/>
+        </w:numPr>
+      </w:pPr>
+      <w:r>
+        <w:t xml:space="preserve">Physical ailments are as a result of </w:t>
+      </w:r>
+      <w:r>
+        <w:t xml:space="preserve">not only our eating habits, but also </w:t>
+      </w:r>
+      <w:r>
+        <w:t>our lifestyles</w:t>
+      </w:r>
+    </w:p>
+    <w:p>
+      <w:pPr>
+        <w:pStyle w:val="NoSpacing"/>
+        <w:numPr>
+          <w:ilvl w:val="0"/>
+          <w:numId w:val="33"/>
+        </w:numPr>
+      </w:pPr>
+      <w:r>
+        <w:t>Food miles tag</w:t>
+      </w:r>
+    </w:p>
+    <w:p>
+      <w:pPr>
+        <w:pStyle w:val="NoSpacing"/>
+        <w:numPr>
+          <w:ilvl w:val="0"/>
+          <w:numId w:val="33"/>
+        </w:numPr>
+      </w:pPr>
+      <w:r>
+        <w:t>Barriers:</w:t>
+      </w:r>
+    </w:p>
+    <w:p>
+      <w:pPr>
+        <w:pStyle w:val="NoSpacing"/>
+        <w:numPr>
+          <w:ilvl w:val="1"/>
+          <w:numId w:val="33"/>
+        </w:numPr>
+      </w:pPr>
+      <w:r>
+        <w:t>Structural:</w:t>
+      </w:r>
+    </w:p>
+    <w:p>
+      <w:pPr>
+        <w:pStyle w:val="NoSpacing"/>
+        <w:numPr>
+          <w:ilvl w:val="2"/>
+          <w:numId w:val="33"/>
+        </w:numPr>
+      </w:pPr>
+      <w:r>
+        <w:t>Worker co-ops: recognition is hard-fought</w:t>
+      </w:r>
+    </w:p>
+    <w:p>
+      <w:pPr>
+        <w:pStyle w:val="NoSpacing"/>
+        <w:numPr>
+          <w:ilvl w:val="3"/>
+          <w:numId w:val="33"/>
+        </w:numPr>
+      </w:pPr>
+      <w:r>
+        <w:t xml:space="preserve">Movie that describes the demise of co-ops: </w:t>
+      </w:r>
+      <w:r>
+        <w:rPr>
+          <w:i/>
+        </w:rPr>
+        <w:t>Fixing the Future</w:t>
+      </w:r>
+    </w:p>
+    <w:p>
+      <w:pPr>
+        <w:pStyle w:val="NoSpacing"/>
+        <w:numPr>
+          <w:ilvl w:val="3"/>
+          <w:numId w:val="33"/>
+        </w:numPr>
+      </w:pPr>
+      <w:r>
+        <w:t>Acceptance, mainstream credibility</w:t>
+      </w:r>
+    </w:p>
+    <w:p>
+      <w:pPr>
+        <w:pStyle w:val="NoSpacing"/>
+        <w:numPr>
+          <w:ilvl w:val="2"/>
+          <w:numId w:val="33"/>
+        </w:numPr>
+      </w:pPr>
+      <w:r>
+        <w:t>Accused of being socialist/communist</w:t>
+      </w:r>
+    </w:p>
+    <w:p>
+      <w:pPr>
+        <w:pStyle w:val="NoSpacing"/>
+        <w:numPr>
+          <w:ilvl w:val="2"/>
+          <w:numId w:val="33"/>
+        </w:numPr>
+      </w:pPr>
+      <w:r>
+        <w:t>Language</w:t>
+      </w:r>
+    </w:p>
+    <w:p>
+      <w:pPr>
+        <w:pStyle w:val="NoSpacing"/>
+        <w:numPr>
+          <w:ilvl w:val="2"/>
+          <w:numId w:val="33"/>
+        </w:numPr>
+      </w:pPr>
+      <w:r>
+        <w:t>Assistance for debt, insurance, etc are structured</w:t>
+      </w:r>
+      <w:r>
+        <w:t xml:space="preserve"> to benefit the large businesses</w:t>
+      </w:r>
+    </w:p>
+    <w:p>
+      <w:pPr>
+        <w:pStyle w:val="NoSpacing"/>
+        <w:numPr>
+          <w:ilvl w:val="3"/>
+          <w:numId w:val="33"/>
+        </w:numPr>
+      </w:pPr>
+      <w:r>
+        <w:t>Difficult to get loans when big companies don’t support you</w:t>
+      </w:r>
+    </w:p>
+    <w:p>
+      <w:pPr>
+        <w:pStyle w:val="NoSpacing"/>
+        <w:numPr>
+          <w:ilvl w:val="3"/>
+          <w:numId w:val="33"/>
+        </w:numPr>
+      </w:pPr>
+      <w:r>
+        <w:t>You need to talk to tons of people</w:t>
+      </w:r>
+    </w:p>
+    <w:p>
+      <w:pPr>
+        <w:pStyle w:val="NoSpacing"/>
+        <w:numPr>
+          <w:ilvl w:val="3"/>
+          <w:numId w:val="33"/>
+        </w:numPr>
+      </w:pPr>
+      <w:r>
+        <w:t>Lobbying</w:t>
+      </w:r>
+    </w:p>
+    <w:p>
+      <w:pPr>
+        <w:pStyle w:val="NoSpacing"/>
+        <w:numPr>
+          <w:ilvl w:val="3"/>
+          <w:numId w:val="33"/>
+        </w:numPr>
+      </w:pPr>
+      <w:r>
+        <w:t>Practice what you preach</w:t>
+      </w:r>
+    </w:p>
+    <w:p>
+      <w:pPr>
+        <w:pStyle w:val="Heading1"/>
+      </w:pPr>
+      <w:r>
+        <w:t>Week 11: U</w:t>
+      </w:r>
+      <w:r>
+        <w:t xml:space="preserve">rban </w:t>
+      </w:r>
+      <w:r>
+        <w:t>H</w:t>
+      </w:r>
+      <w:r>
+        <w:t>omesteading</w:t>
+      </w:r>
+    </w:p>
+    <w:p>
+      <w:pPr>
+        <w:pStyle w:val="NoSpacing"/>
+      </w:pPr>
+      <w:r>
+        <w:t>coming soon…</w:t>
+      </w:r>
+    </w:p>
     <w:sectPr>
-      <w:footerReference w:type="default" r:id="rId19"/>
+      <w:footerReference w:type="default" r:id="rId20"/>
       <w:pgSz w:w="12240" w:h="15840"/>
       <w:pgMar w:top="1440" w:right="1440" w:bottom="1440" w:left="1440" w:header="708" w:footer="708" w:gutter="0"/>
       <w:cols w:space="708"/>
@@ -6392,6 +7703,119 @@
     </w:lvl>
   </w:abstractNum>
   <w:abstractNum w:abstractNumId="10">
+    <w:nsid w:val="000F7EE1"/>
+    <w:multiLevelType w:val="hybridMultilevel"/>
+    <w:tmpl w:val="90B04826"/>
+    <w:lvl w:ilvl="0" w:tplc="10090001">
+      <w:start w:val="1"/>
+      <w:numFmt w:val="bullet"/>
+      <w:lvlText w:val=""/>
+      <w:lvlJc w:val="left"/>
+      <w:pPr>
+        <w:ind w:left="720" w:hanging="360"/>
+      </w:pPr>
+      <w:rPr>
+        <w:rFonts w:ascii="Symbol" w:hAnsi="Symbol" w:hint="default"/>
+      </w:rPr>
+    </w:lvl>
+    <w:lvl w:ilvl="1" w:tplc="10090003" w:tentative="1">
+      <w:start w:val="1"/>
+      <w:numFmt w:val="bullet"/>
+      <w:lvlText w:val="o"/>
+      <w:lvlJc w:val="left"/>
+      <w:pPr>
+        <w:ind w:left="1440" w:hanging="360"/>
+      </w:pPr>
+      <w:rPr>
+        <w:rFonts w:ascii="Courier New" w:hAnsi="Courier New" w:cs="Courier New" w:hint="default"/>
+      </w:rPr>
+    </w:lvl>
+    <w:lvl w:ilvl="2" w:tplc="10090005" w:tentative="1">
+      <w:start w:val="1"/>
+      <w:numFmt w:val="bullet"/>
+      <w:lvlText w:val=""/>
+      <w:lvlJc w:val="left"/>
+      <w:pPr>
+        <w:ind w:left="2160" w:hanging="360"/>
+      </w:pPr>
+      <w:rPr>
+        <w:rFonts w:ascii="Wingdings" w:hAnsi="Wingdings" w:hint="default"/>
+      </w:rPr>
+    </w:lvl>
+    <w:lvl w:ilvl="3" w:tplc="10090001" w:tentative="1">
+      <w:start w:val="1"/>
+      <w:numFmt w:val="bullet"/>
+      <w:lvlText w:val=""/>
+      <w:lvlJc w:val="left"/>
+      <w:pPr>
+        <w:ind w:left="2880" w:hanging="360"/>
+      </w:pPr>
+      <w:rPr>
+        <w:rFonts w:ascii="Symbol" w:hAnsi="Symbol" w:hint="default"/>
+      </w:rPr>
+    </w:lvl>
+    <w:lvl w:ilvl="4" w:tplc="10090003" w:tentative="1">
+      <w:start w:val="1"/>
+      <w:numFmt w:val="bullet"/>
+      <w:lvlText w:val="o"/>
+      <w:lvlJc w:val="left"/>
+      <w:pPr>
+        <w:ind w:left="3600" w:hanging="360"/>
+      </w:pPr>
+      <w:rPr>
+        <w:rFonts w:ascii="Courier New" w:hAnsi="Courier New" w:cs="Courier New" w:hint="default"/>
+      </w:rPr>
+    </w:lvl>
+    <w:lvl w:ilvl="5" w:tplc="10090005" w:tentative="1">
+      <w:start w:val="1"/>
+      <w:numFmt w:val="bullet"/>
+      <w:lvlText w:val=""/>
+      <w:lvlJc w:val="left"/>
+      <w:pPr>
+        <w:ind w:left="4320" w:hanging="360"/>
+      </w:pPr>
+      <w:rPr>
+        <w:rFonts w:ascii="Wingdings" w:hAnsi="Wingdings" w:hint="default"/>
+      </w:rPr>
+    </w:lvl>
+    <w:lvl w:ilvl="6" w:tplc="10090001" w:tentative="1">
+      <w:start w:val="1"/>
+      <w:numFmt w:val="bullet"/>
+      <w:lvlText w:val=""/>
+      <w:lvlJc w:val="left"/>
+      <w:pPr>
+        <w:ind w:left="5040" w:hanging="360"/>
+      </w:pPr>
+      <w:rPr>
+        <w:rFonts w:ascii="Symbol" w:hAnsi="Symbol" w:hint="default"/>
+      </w:rPr>
+    </w:lvl>
+    <w:lvl w:ilvl="7" w:tplc="10090003" w:tentative="1">
+      <w:start w:val="1"/>
+      <w:numFmt w:val="bullet"/>
+      <w:lvlText w:val="o"/>
+      <w:lvlJc w:val="left"/>
+      <w:pPr>
+        <w:ind w:left="5760" w:hanging="360"/>
+      </w:pPr>
+      <w:rPr>
+        <w:rFonts w:ascii="Courier New" w:hAnsi="Courier New" w:cs="Courier New" w:hint="default"/>
+      </w:rPr>
+    </w:lvl>
+    <w:lvl w:ilvl="8" w:tplc="10090005" w:tentative="1">
+      <w:start w:val="1"/>
+      <w:numFmt w:val="bullet"/>
+      <w:lvlText w:val=""/>
+      <w:lvlJc w:val="left"/>
+      <w:pPr>
+        <w:ind w:left="6480" w:hanging="360"/>
+      </w:pPr>
+      <w:rPr>
+        <w:rFonts w:ascii="Wingdings" w:hAnsi="Wingdings" w:hint="default"/>
+      </w:rPr>
+    </w:lvl>
+  </w:abstractNum>
+  <w:abstractNum w:abstractNumId="11">
     <w:nsid w:val="034D5F1D"/>
     <w:multiLevelType w:val="hybridMultilevel"/>
     <w:tmpl w:val="56B0FA42"/>
@@ -6504,7 +7928,7 @@
       </w:rPr>
     </w:lvl>
   </w:abstractNum>
-  <w:abstractNum w:abstractNumId="11">
+  <w:abstractNum w:abstractNumId="12">
     <w:nsid w:val="03806456"/>
     <w:multiLevelType w:val="hybridMultilevel"/>
     <w:tmpl w:val="EBF6FA12"/>
@@ -6617,7 +8041,7 @@
       </w:rPr>
     </w:lvl>
   </w:abstractNum>
-  <w:abstractNum w:abstractNumId="12">
+  <w:abstractNum w:abstractNumId="13">
     <w:nsid w:val="1D4178F5"/>
     <w:multiLevelType w:val="hybridMultilevel"/>
     <w:tmpl w:val="4F68DD2C"/>
@@ -6730,7 +8154,7 @@
       </w:rPr>
     </w:lvl>
   </w:abstractNum>
-  <w:abstractNum w:abstractNumId="13">
+  <w:abstractNum w:abstractNumId="14">
     <w:nsid w:val="201740F9"/>
     <w:multiLevelType w:val="hybridMultilevel"/>
     <w:tmpl w:val="7E24A22A"/>
@@ -6843,7 +8267,7 @@
       </w:rPr>
     </w:lvl>
   </w:abstractNum>
-  <w:abstractNum w:abstractNumId="14">
+  <w:abstractNum w:abstractNumId="15">
     <w:nsid w:val="2E885A81"/>
     <w:multiLevelType w:val="hybridMultilevel"/>
     <w:tmpl w:val="B3D483B6"/>
@@ -6956,7 +8380,120 @@
       </w:rPr>
     </w:lvl>
   </w:abstractNum>
-  <w:abstractNum w:abstractNumId="15">
+  <w:abstractNum w:abstractNumId="16">
+    <w:nsid w:val="37A61B58"/>
+    <w:multiLevelType w:val="hybridMultilevel"/>
+    <w:tmpl w:val="71763FEA"/>
+    <w:lvl w:ilvl="0" w:tplc="10090001">
+      <w:start w:val="1"/>
+      <w:numFmt w:val="bullet"/>
+      <w:lvlText w:val=""/>
+      <w:lvlJc w:val="left"/>
+      <w:pPr>
+        <w:ind w:left="720" w:hanging="360"/>
+      </w:pPr>
+      <w:rPr>
+        <w:rFonts w:ascii="Symbol" w:hAnsi="Symbol" w:hint="default"/>
+      </w:rPr>
+    </w:lvl>
+    <w:lvl w:ilvl="1" w:tplc="10090003">
+      <w:start w:val="1"/>
+      <w:numFmt w:val="bullet"/>
+      <w:lvlText w:val="o"/>
+      <w:lvlJc w:val="left"/>
+      <w:pPr>
+        <w:ind w:left="1440" w:hanging="360"/>
+      </w:pPr>
+      <w:rPr>
+        <w:rFonts w:ascii="Courier New" w:hAnsi="Courier New" w:cs="Courier New" w:hint="default"/>
+      </w:rPr>
+    </w:lvl>
+    <w:lvl w:ilvl="2" w:tplc="10090005" w:tentative="1">
+      <w:start w:val="1"/>
+      <w:numFmt w:val="bullet"/>
+      <w:lvlText w:val=""/>
+      <w:lvlJc w:val="left"/>
+      <w:pPr>
+        <w:ind w:left="2160" w:hanging="360"/>
+      </w:pPr>
+      <w:rPr>
+        <w:rFonts w:ascii="Wingdings" w:hAnsi="Wingdings" w:hint="default"/>
+      </w:rPr>
+    </w:lvl>
+    <w:lvl w:ilvl="3" w:tplc="10090001" w:tentative="1">
+      <w:start w:val="1"/>
+      <w:numFmt w:val="bullet"/>
+      <w:lvlText w:val=""/>
+      <w:lvlJc w:val="left"/>
+      <w:pPr>
+        <w:ind w:left="2880" w:hanging="360"/>
+      </w:pPr>
+      <w:rPr>
+        <w:rFonts w:ascii="Symbol" w:hAnsi="Symbol" w:hint="default"/>
+      </w:rPr>
+    </w:lvl>
+    <w:lvl w:ilvl="4" w:tplc="10090003" w:tentative="1">
+      <w:start w:val="1"/>
+      <w:numFmt w:val="bullet"/>
+      <w:lvlText w:val="o"/>
+      <w:lvlJc w:val="left"/>
+      <w:pPr>
+        <w:ind w:left="3600" w:hanging="360"/>
+      </w:pPr>
+      <w:rPr>
+        <w:rFonts w:ascii="Courier New" w:hAnsi="Courier New" w:cs="Courier New" w:hint="default"/>
+      </w:rPr>
+    </w:lvl>
+    <w:lvl w:ilvl="5" w:tplc="10090005" w:tentative="1">
+      <w:start w:val="1"/>
+      <w:numFmt w:val="bullet"/>
+      <w:lvlText w:val=""/>
+      <w:lvlJc w:val="left"/>
+      <w:pPr>
+        <w:ind w:left="4320" w:hanging="360"/>
+      </w:pPr>
+      <w:rPr>
+        <w:rFonts w:ascii="Wingdings" w:hAnsi="Wingdings" w:hint="default"/>
+      </w:rPr>
+    </w:lvl>
+    <w:lvl w:ilvl="6" w:tplc="10090001" w:tentative="1">
+      <w:start w:val="1"/>
+      <w:numFmt w:val="bullet"/>
+      <w:lvlText w:val=""/>
+      <w:lvlJc w:val="left"/>
+      <w:pPr>
+        <w:ind w:left="5040" w:hanging="360"/>
+      </w:pPr>
+      <w:rPr>
+        <w:rFonts w:ascii="Symbol" w:hAnsi="Symbol" w:hint="default"/>
+      </w:rPr>
+    </w:lvl>
+    <w:lvl w:ilvl="7" w:tplc="10090003" w:tentative="1">
+      <w:start w:val="1"/>
+      <w:numFmt w:val="bullet"/>
+      <w:lvlText w:val="o"/>
+      <w:lvlJc w:val="left"/>
+      <w:pPr>
+        <w:ind w:left="5760" w:hanging="360"/>
+      </w:pPr>
+      <w:rPr>
+        <w:rFonts w:ascii="Courier New" w:hAnsi="Courier New" w:cs="Courier New" w:hint="default"/>
+      </w:rPr>
+    </w:lvl>
+    <w:lvl w:ilvl="8" w:tplc="10090005" w:tentative="1">
+      <w:start w:val="1"/>
+      <w:numFmt w:val="bullet"/>
+      <w:lvlText w:val=""/>
+      <w:lvlJc w:val="left"/>
+      <w:pPr>
+        <w:ind w:left="6480" w:hanging="360"/>
+      </w:pPr>
+      <w:rPr>
+        <w:rFonts w:ascii="Wingdings" w:hAnsi="Wingdings" w:hint="default"/>
+      </w:rPr>
+    </w:lvl>
+  </w:abstractNum>
+  <w:abstractNum w:abstractNumId="17">
     <w:nsid w:val="3D8D03EE"/>
     <w:multiLevelType w:val="hybridMultilevel"/>
     <w:tmpl w:val="F7EA8F04"/>
@@ -7069,7 +8606,7 @@
       </w:rPr>
     </w:lvl>
   </w:abstractNum>
-  <w:abstractNum w:abstractNumId="16">
+  <w:abstractNum w:abstractNumId="18">
     <w:nsid w:val="3DFD62D9"/>
     <w:multiLevelType w:val="hybridMultilevel"/>
     <w:tmpl w:val="BBD67946"/>
@@ -7182,7 +8719,7 @@
       </w:rPr>
     </w:lvl>
   </w:abstractNum>
-  <w:abstractNum w:abstractNumId="17">
+  <w:abstractNum w:abstractNumId="19">
     <w:nsid w:val="3F6673C1"/>
     <w:multiLevelType w:val="hybridMultilevel"/>
     <w:tmpl w:val="294800E8"/>
@@ -7295,7 +8832,7 @@
       </w:rPr>
     </w:lvl>
   </w:abstractNum>
-  <w:abstractNum w:abstractNumId="18">
+  <w:abstractNum w:abstractNumId="20">
     <w:nsid w:val="4A0F542C"/>
     <w:multiLevelType w:val="hybridMultilevel"/>
     <w:tmpl w:val="AD90DF16"/>
@@ -7408,7 +8945,7 @@
       </w:rPr>
     </w:lvl>
   </w:abstractNum>
-  <w:abstractNum w:abstractNumId="19">
+  <w:abstractNum w:abstractNumId="21">
     <w:nsid w:val="50244C5F"/>
     <w:multiLevelType w:val="hybridMultilevel"/>
     <w:tmpl w:val="2A902CB6"/>
@@ -7521,7 +9058,7 @@
       </w:rPr>
     </w:lvl>
   </w:abstractNum>
-  <w:abstractNum w:abstractNumId="20">
+  <w:abstractNum w:abstractNumId="22">
     <w:nsid w:val="53B629E8"/>
     <w:multiLevelType w:val="hybridMultilevel"/>
     <w:tmpl w:val="AE2C3B84"/>
@@ -7634,7 +9171,7 @@
       </w:rPr>
     </w:lvl>
   </w:abstractNum>
-  <w:abstractNum w:abstractNumId="21">
+  <w:abstractNum w:abstractNumId="23">
     <w:nsid w:val="548E24B0"/>
     <w:multiLevelType w:val="hybridMultilevel"/>
     <w:tmpl w:val="37C83AC4"/>
@@ -7747,7 +9284,7 @@
       </w:rPr>
     </w:lvl>
   </w:abstractNum>
-  <w:abstractNum w:abstractNumId="22">
+  <w:abstractNum w:abstractNumId="24">
     <w:nsid w:val="60156179"/>
     <w:multiLevelType w:val="hybridMultilevel"/>
     <w:tmpl w:val="34306ED2"/>
@@ -7860,7 +9397,7 @@
       </w:rPr>
     </w:lvl>
   </w:abstractNum>
-  <w:abstractNum w:abstractNumId="23">
+  <w:abstractNum w:abstractNumId="25">
     <w:nsid w:val="6C5E2EDC"/>
     <w:multiLevelType w:val="hybridMultilevel"/>
     <w:tmpl w:val="DA4E5A0E"/>
@@ -7973,7 +9510,7 @@
       </w:rPr>
     </w:lvl>
   </w:abstractNum>
-  <w:abstractNum w:abstractNumId="24">
+  <w:abstractNum w:abstractNumId="26">
     <w:nsid w:val="6C9F5244"/>
     <w:multiLevelType w:val="hybridMultilevel"/>
     <w:tmpl w:val="908E33E8"/>
@@ -8086,7 +9623,7 @@
       </w:rPr>
     </w:lvl>
   </w:abstractNum>
-  <w:abstractNum w:abstractNumId="25">
+  <w:abstractNum w:abstractNumId="27">
     <w:nsid w:val="700C5E98"/>
     <w:multiLevelType w:val="hybridMultilevel"/>
     <w:tmpl w:val="61E87830"/>
@@ -8199,7 +9736,233 @@
       </w:rPr>
     </w:lvl>
   </w:abstractNum>
-  <w:abstractNum w:abstractNumId="26">
+  <w:abstractNum w:abstractNumId="28">
+    <w:nsid w:val="7160352D"/>
+    <w:multiLevelType w:val="hybridMultilevel"/>
+    <w:tmpl w:val="60121738"/>
+    <w:lvl w:ilvl="0" w:tplc="10090001">
+      <w:start w:val="1"/>
+      <w:numFmt w:val="bullet"/>
+      <w:lvlText w:val=""/>
+      <w:lvlJc w:val="left"/>
+      <w:pPr>
+        <w:ind w:left="720" w:hanging="360"/>
+      </w:pPr>
+      <w:rPr>
+        <w:rFonts w:ascii="Symbol" w:hAnsi="Symbol" w:hint="default"/>
+      </w:rPr>
+    </w:lvl>
+    <w:lvl w:ilvl="1" w:tplc="10090003" w:tentative="1">
+      <w:start w:val="1"/>
+      <w:numFmt w:val="bullet"/>
+      <w:lvlText w:val="o"/>
+      <w:lvlJc w:val="left"/>
+      <w:pPr>
+        <w:ind w:left="1440" w:hanging="360"/>
+      </w:pPr>
+      <w:rPr>
+        <w:rFonts w:ascii="Courier New" w:hAnsi="Courier New" w:cs="Courier New" w:hint="default"/>
+      </w:rPr>
+    </w:lvl>
+    <w:lvl w:ilvl="2" w:tplc="10090005" w:tentative="1">
+      <w:start w:val="1"/>
+      <w:numFmt w:val="bullet"/>
+      <w:lvlText w:val=""/>
+      <w:lvlJc w:val="left"/>
+      <w:pPr>
+        <w:ind w:left="2160" w:hanging="360"/>
+      </w:pPr>
+      <w:rPr>
+        <w:rFonts w:ascii="Wingdings" w:hAnsi="Wingdings" w:hint="default"/>
+      </w:rPr>
+    </w:lvl>
+    <w:lvl w:ilvl="3" w:tplc="10090001" w:tentative="1">
+      <w:start w:val="1"/>
+      <w:numFmt w:val="bullet"/>
+      <w:lvlText w:val=""/>
+      <w:lvlJc w:val="left"/>
+      <w:pPr>
+        <w:ind w:left="2880" w:hanging="360"/>
+      </w:pPr>
+      <w:rPr>
+        <w:rFonts w:ascii="Symbol" w:hAnsi="Symbol" w:hint="default"/>
+      </w:rPr>
+    </w:lvl>
+    <w:lvl w:ilvl="4" w:tplc="10090003" w:tentative="1">
+      <w:start w:val="1"/>
+      <w:numFmt w:val="bullet"/>
+      <w:lvlText w:val="o"/>
+      <w:lvlJc w:val="left"/>
+      <w:pPr>
+        <w:ind w:left="3600" w:hanging="360"/>
+      </w:pPr>
+      <w:rPr>
+        <w:rFonts w:ascii="Courier New" w:hAnsi="Courier New" w:cs="Courier New" w:hint="default"/>
+      </w:rPr>
+    </w:lvl>
+    <w:lvl w:ilvl="5" w:tplc="10090005" w:tentative="1">
+      <w:start w:val="1"/>
+      <w:numFmt w:val="bullet"/>
+      <w:lvlText w:val=""/>
+      <w:lvlJc w:val="left"/>
+      <w:pPr>
+        <w:ind w:left="4320" w:hanging="360"/>
+      </w:pPr>
+      <w:rPr>
+        <w:rFonts w:ascii="Wingdings" w:hAnsi="Wingdings" w:hint="default"/>
+      </w:rPr>
+    </w:lvl>
+    <w:lvl w:ilvl="6" w:tplc="10090001" w:tentative="1">
+      <w:start w:val="1"/>
+      <w:numFmt w:val="bullet"/>
+      <w:lvlText w:val=""/>
+      <w:lvlJc w:val="left"/>
+      <w:pPr>
+        <w:ind w:left="5040" w:hanging="360"/>
+      </w:pPr>
+      <w:rPr>
+        <w:rFonts w:ascii="Symbol" w:hAnsi="Symbol" w:hint="default"/>
+      </w:rPr>
+    </w:lvl>
+    <w:lvl w:ilvl="7" w:tplc="10090003" w:tentative="1">
+      <w:start w:val="1"/>
+      <w:numFmt w:val="bullet"/>
+      <w:lvlText w:val="o"/>
+      <w:lvlJc w:val="left"/>
+      <w:pPr>
+        <w:ind w:left="5760" w:hanging="360"/>
+      </w:pPr>
+      <w:rPr>
+        <w:rFonts w:ascii="Courier New" w:hAnsi="Courier New" w:cs="Courier New" w:hint="default"/>
+      </w:rPr>
+    </w:lvl>
+    <w:lvl w:ilvl="8" w:tplc="10090005" w:tentative="1">
+      <w:start w:val="1"/>
+      <w:numFmt w:val="bullet"/>
+      <w:lvlText w:val=""/>
+      <w:lvlJc w:val="left"/>
+      <w:pPr>
+        <w:ind w:left="6480" w:hanging="360"/>
+      </w:pPr>
+      <w:rPr>
+        <w:rFonts w:ascii="Wingdings" w:hAnsi="Wingdings" w:hint="default"/>
+      </w:rPr>
+    </w:lvl>
+  </w:abstractNum>
+  <w:abstractNum w:abstractNumId="29">
+    <w:nsid w:val="73B2426A"/>
+    <w:multiLevelType w:val="hybridMultilevel"/>
+    <w:tmpl w:val="2EA0FA42"/>
+    <w:lvl w:ilvl="0" w:tplc="10090001">
+      <w:start w:val="1"/>
+      <w:numFmt w:val="bullet"/>
+      <w:lvlText w:val=""/>
+      <w:lvlJc w:val="left"/>
+      <w:pPr>
+        <w:ind w:left="720" w:hanging="360"/>
+      </w:pPr>
+      <w:rPr>
+        <w:rFonts w:ascii="Symbol" w:hAnsi="Symbol" w:hint="default"/>
+      </w:rPr>
+    </w:lvl>
+    <w:lvl w:ilvl="1" w:tplc="10090003">
+      <w:start w:val="1"/>
+      <w:numFmt w:val="bullet"/>
+      <w:lvlText w:val="o"/>
+      <w:lvlJc w:val="left"/>
+      <w:pPr>
+        <w:ind w:left="1440" w:hanging="360"/>
+      </w:pPr>
+      <w:rPr>
+        <w:rFonts w:ascii="Courier New" w:hAnsi="Courier New" w:cs="Courier New" w:hint="default"/>
+      </w:rPr>
+    </w:lvl>
+    <w:lvl w:ilvl="2" w:tplc="10090005">
+      <w:start w:val="1"/>
+      <w:numFmt w:val="bullet"/>
+      <w:lvlText w:val=""/>
+      <w:lvlJc w:val="left"/>
+      <w:pPr>
+        <w:ind w:left="2160" w:hanging="360"/>
+      </w:pPr>
+      <w:rPr>
+        <w:rFonts w:ascii="Wingdings" w:hAnsi="Wingdings" w:hint="default"/>
+      </w:rPr>
+    </w:lvl>
+    <w:lvl w:ilvl="3" w:tplc="10090001">
+      <w:start w:val="1"/>
+      <w:numFmt w:val="bullet"/>
+      <w:lvlText w:val=""/>
+      <w:lvlJc w:val="left"/>
+      <w:pPr>
+        <w:ind w:left="2880" w:hanging="360"/>
+      </w:pPr>
+      <w:rPr>
+        <w:rFonts w:ascii="Symbol" w:hAnsi="Symbol" w:hint="default"/>
+      </w:rPr>
+    </w:lvl>
+    <w:lvl w:ilvl="4" w:tplc="10090003" w:tentative="1">
+      <w:start w:val="1"/>
+      <w:numFmt w:val="bullet"/>
+      <w:lvlText w:val="o"/>
+      <w:lvlJc w:val="left"/>
+      <w:pPr>
+        <w:ind w:left="3600" w:hanging="360"/>
+      </w:pPr>
+      <w:rPr>
+        <w:rFonts w:ascii="Courier New" w:hAnsi="Courier New" w:cs="Courier New" w:hint="default"/>
+      </w:rPr>
+    </w:lvl>
+    <w:lvl w:ilvl="5" w:tplc="10090005" w:tentative="1">
+      <w:start w:val="1"/>
+      <w:numFmt w:val="bullet"/>
+      <w:lvlText w:val=""/>
+      <w:lvlJc w:val="left"/>
+      <w:pPr>
+        <w:ind w:left="4320" w:hanging="360"/>
+      </w:pPr>
+      <w:rPr>
+        <w:rFonts w:ascii="Wingdings" w:hAnsi="Wingdings" w:hint="default"/>
+      </w:rPr>
+    </w:lvl>
+    <w:lvl w:ilvl="6" w:tplc="10090001" w:tentative="1">
+      <w:start w:val="1"/>
+      <w:numFmt w:val="bullet"/>
+      <w:lvlText w:val=""/>
+      <w:lvlJc w:val="left"/>
+      <w:pPr>
+        <w:ind w:left="5040" w:hanging="360"/>
+      </w:pPr>
+      <w:rPr>
+        <w:rFonts w:ascii="Symbol" w:hAnsi="Symbol" w:hint="default"/>
+      </w:rPr>
+    </w:lvl>
+    <w:lvl w:ilvl="7" w:tplc="10090003" w:tentative="1">
+      <w:start w:val="1"/>
+      <w:numFmt w:val="bullet"/>
+      <w:lvlText w:val="o"/>
+      <w:lvlJc w:val="left"/>
+      <w:pPr>
+        <w:ind w:left="5760" w:hanging="360"/>
+      </w:pPr>
+      <w:rPr>
+        <w:rFonts w:ascii="Courier New" w:hAnsi="Courier New" w:cs="Courier New" w:hint="default"/>
+      </w:rPr>
+    </w:lvl>
+    <w:lvl w:ilvl="8" w:tplc="10090005" w:tentative="1">
+      <w:start w:val="1"/>
+      <w:numFmt w:val="bullet"/>
+      <w:lvlText w:val=""/>
+      <w:lvlJc w:val="left"/>
+      <w:pPr>
+        <w:ind w:left="6480" w:hanging="360"/>
+      </w:pPr>
+      <w:rPr>
+        <w:rFonts w:ascii="Wingdings" w:hAnsi="Wingdings" w:hint="default"/>
+      </w:rPr>
+    </w:lvl>
+  </w:abstractNum>
+  <w:abstractNum w:abstractNumId="30">
     <w:nsid w:val="7B456889"/>
     <w:multiLevelType w:val="hybridMultilevel"/>
     <w:tmpl w:val="5414FE22"/>
@@ -8312,7 +10075,7 @@
       </w:rPr>
     </w:lvl>
   </w:abstractNum>
-  <w:abstractNum w:abstractNumId="27">
+  <w:abstractNum w:abstractNumId="31">
     <w:nsid w:val="7BA36EE4"/>
     <w:multiLevelType w:val="hybridMultilevel"/>
     <w:tmpl w:val="D6A4122E"/>
@@ -8425,7 +10188,7 @@
       </w:rPr>
     </w:lvl>
   </w:abstractNum>
-  <w:abstractNum w:abstractNumId="28">
+  <w:abstractNum w:abstractNumId="32">
     <w:nsid w:val="7FA53F11"/>
     <w:multiLevelType w:val="hybridMultilevel"/>
     <w:tmpl w:val="79DECD78"/>
@@ -8539,25 +10302,25 @@
     </w:lvl>
   </w:abstractNum>
   <w:num w:numId="1">
-    <w:abstractNumId w:val="12"/>
+    <w:abstractNumId w:val="13"/>
   </w:num>
   <w:num w:numId="2">
-    <w:abstractNumId w:val="27"/>
+    <w:abstractNumId w:val="31"/>
   </w:num>
   <w:num w:numId="3">
-    <w:abstractNumId w:val="17"/>
+    <w:abstractNumId w:val="19"/>
   </w:num>
   <w:num w:numId="4">
+    <w:abstractNumId w:val="20"/>
+  </w:num>
+  <w:num w:numId="5">
+    <w:abstractNumId w:val="23"/>
+  </w:num>
+  <w:num w:numId="6">
     <w:abstractNumId w:val="18"/>
   </w:num>
-  <w:num w:numId="5">
-    <w:abstractNumId w:val="21"/>
-  </w:num>
-  <w:num w:numId="6">
-    <w:abstractNumId w:val="16"/>
-  </w:num>
   <w:num w:numId="7">
-    <w:abstractNumId w:val="26"/>
+    <w:abstractNumId w:val="30"/>
   </w:num>
   <w:num w:numId="8">
     <w:abstractNumId w:val="9"/>
@@ -8590,40 +10353,52 @@
     <w:abstractNumId w:val="0"/>
   </w:num>
   <w:num w:numId="18">
-    <w:abstractNumId w:val="13"/>
+    <w:abstractNumId w:val="14"/>
   </w:num>
   <w:num w:numId="19">
-    <w:abstractNumId w:val="14"/>
+    <w:abstractNumId w:val="15"/>
   </w:num>
   <w:num w:numId="20">
+    <w:abstractNumId w:val="26"/>
+  </w:num>
+  <w:num w:numId="21">
+    <w:abstractNumId w:val="12"/>
+  </w:num>
+  <w:num w:numId="22">
+    <w:abstractNumId w:val="17"/>
+  </w:num>
+  <w:num w:numId="23">
+    <w:abstractNumId w:val="25"/>
+  </w:num>
+  <w:num w:numId="24">
+    <w:abstractNumId w:val="22"/>
+  </w:num>
+  <w:num w:numId="25">
     <w:abstractNumId w:val="24"/>
   </w:num>
-  <w:num w:numId="21">
+  <w:num w:numId="26">
     <w:abstractNumId w:val="11"/>
   </w:num>
-  <w:num w:numId="22">
-    <w:abstractNumId w:val="15"/>
+  <w:num w:numId="27">
+    <w:abstractNumId w:val="27"/>
   </w:num>
-  <w:num w:numId="23">
-    <w:abstractNumId w:val="23"/>
+  <w:num w:numId="28">
+    <w:abstractNumId w:val="21"/>
   </w:num>
-  <w:num w:numId="24">
-    <w:abstractNumId w:val="20"/>
+  <w:num w:numId="29">
+    <w:abstractNumId w:val="32"/>
   </w:num>
-  <w:num w:numId="25">
-    <w:abstractNumId w:val="22"/>
+  <w:num w:numId="30">
+    <w:abstractNumId w:val="16"/>
   </w:num>
-  <w:num w:numId="26">
+  <w:num w:numId="31">
     <w:abstractNumId w:val="10"/>
   </w:num>
-  <w:num w:numId="27">
-    <w:abstractNumId w:val="25"/>
+  <w:num w:numId="32">
+    <w:abstractNumId w:val="28"/>
   </w:num>
-  <w:num w:numId="28">
-    <w:abstractNumId w:val="19"/>
-  </w:num>
-  <w:num w:numId="29">
-    <w:abstractNumId w:val="28"/>
+  <w:num w:numId="33">
+    <w:abstractNumId w:val="29"/>
   </w:num>
 </w:numbering>
 </file>
@@ -13086,7 +14861,7 @@
 </file>
 
 <file path=customXml/itemProps1.xml><?xml version="1.0" encoding="utf-8"?>
-<ds:datastoreItem xmlns:ds="http://schemas.openxmlformats.org/officeDocument/2006/customXml" ds:itemID="{9F026D18-2B7D-4744-8D3B-B1E0062EAAE9}">
+<ds:datastoreItem xmlns:ds="http://schemas.openxmlformats.org/officeDocument/2006/customXml" ds:itemID="{64E4DABD-AF54-46D0-9DC8-4435C006A2AE}">
   <ds:schemaRefs>
     <ds:schemaRef ds:uri="http://schemas.openxmlformats.org/officeDocument/2006/bibliography"/>
   </ds:schemaRefs>

</xml_diff>

<commit_message>
Super big updates for 2MX3
Completely overhauled 2mx3
</commit_message>
<xml_diff>
--- a/SUSTAIN 2A03 Summary.docx
+++ b/SUSTAIN 2A03 Summary.docx
@@ -7,7 +7,9 @@
         <w:pStyle w:val="Title"/>
       </w:pPr>
       <w:bookmarkStart w:id="0" w:name="_top"/>
+      <w:bookmarkStart w:id="1" w:name="_GoBack"/>
       <w:bookmarkEnd w:id="0"/>
+      <w:bookmarkEnd w:id="1"/>
       <w:r>
         <w:t>SUSTAIN 2A03 Summary</w:t>
       </w:r>
@@ -31,13 +33,8 @@
         <w:t xml:space="preserve"> </w:t>
       </w:r>
       <w:r>
-        <w:t xml:space="preserve">Michael </w:t>
-      </w:r>
-      <w:proofErr w:type="spellStart"/>
-      <w:r>
-        <w:t>Mikulak</w:t>
-      </w:r>
-      <w:proofErr w:type="spellEnd"/>
+        <w:t>Michael Mikulak</w:t>
+      </w:r>
     </w:p>
     <w:p>
       <w:pPr>
@@ -54,34 +51,16 @@
       <w:pPr>
         <w:pStyle w:val="NoSpacing"/>
       </w:pPr>
-      <w:bookmarkStart w:id="1" w:name="_GoBack"/>
-      <w:bookmarkEnd w:id="1"/>
-    </w:p>
-    <w:p>
-      <w:pPr>
-        <w:pStyle w:val="NoSpacing"/>
-      </w:pPr>
-      <w:r>
-        <w:t xml:space="preserve">Please join </w:t>
-      </w:r>
-      <w:proofErr w:type="spellStart"/>
-      <w:r>
-        <w:t>GitHub</w:t>
-      </w:r>
-      <w:proofErr w:type="spellEnd"/>
-      <w:r>
-        <w:t xml:space="preserve"> and contribute to this document.</w:t>
-      </w:r>
-      <w:r>
-        <w:t xml:space="preserve"> There is a guide on how to do this on my </w:t>
-      </w:r>
-      <w:proofErr w:type="spellStart"/>
-      <w:r>
-        <w:t>GitHub</w:t>
-      </w:r>
-      <w:proofErr w:type="spellEnd"/>
-      <w:r>
-        <w:t>.</w:t>
+    </w:p>
+    <w:p>
+      <w:pPr>
+        <w:pStyle w:val="NoSpacing"/>
+      </w:pPr>
+      <w:r>
+        <w:t>Please join GitHub and contribute to this document.</w:t>
+      </w:r>
+      <w:r>
+        <w:t xml:space="preserve"> There is a guide on how to do this on my GitHub.</w:t>
       </w:r>
     </w:p>
     <w:sdt>
@@ -137,7 +116,7 @@
           <w:r>
             <w:fldChar w:fldCharType="separate"/>
           </w:r>
-          <w:hyperlink w:anchor="_Toc381035676" w:history="1">
+          <w:hyperlink w:anchor="_Toc383895636" w:history="1">
             <w:r>
               <w:rPr>
                 <w:rStyle w:val="Hyperlink"/>
@@ -164,7 +143,7 @@
                 <w:noProof/>
                 <w:webHidden/>
               </w:rPr>
-              <w:instrText xml:space="preserve"> PAGEREF _Toc381035676 \h </w:instrText>
+              <w:instrText xml:space="preserve"> PAGEREF _Toc383895636 \h </w:instrText>
             </w:r>
             <w:r>
               <w:rPr>
@@ -184,7 +163,7 @@
                 <w:noProof/>
                 <w:webHidden/>
               </w:rPr>
-              <w:t>1</w:t>
+              <w:t>2</w:t>
             </w:r>
             <w:r>
               <w:rPr>
@@ -208,7 +187,7 @@
               <w:lang w:eastAsia="en-CA"/>
             </w:rPr>
           </w:pPr>
-          <w:hyperlink w:anchor="_Toc381035677" w:history="1">
+          <w:hyperlink w:anchor="_Toc383895637" w:history="1">
             <w:r>
               <w:rPr>
                 <w:rStyle w:val="Hyperlink"/>
@@ -235,7 +214,7 @@
                 <w:noProof/>
                 <w:webHidden/>
               </w:rPr>
-              <w:instrText xml:space="preserve"> PAGEREF _Toc381035677 \h </w:instrText>
+              <w:instrText xml:space="preserve"> PAGEREF _Toc383895637 \h </w:instrText>
             </w:r>
             <w:r>
               <w:rPr>
@@ -255,7 +234,7 @@
                 <w:noProof/>
                 <w:webHidden/>
               </w:rPr>
-              <w:t>3</w:t>
+              <w:t>4</w:t>
             </w:r>
             <w:r>
               <w:rPr>
@@ -279,7 +258,7 @@
               <w:lang w:eastAsia="en-CA"/>
             </w:rPr>
           </w:pPr>
-          <w:hyperlink w:anchor="_Toc381035678" w:history="1">
+          <w:hyperlink w:anchor="_Toc383895638" w:history="1">
             <w:r>
               <w:rPr>
                 <w:rStyle w:val="Hyperlink"/>
@@ -306,7 +285,7 @@
                 <w:noProof/>
                 <w:webHidden/>
               </w:rPr>
-              <w:instrText xml:space="preserve"> PAGEREF _Toc381035678 \h </w:instrText>
+              <w:instrText xml:space="preserve"> PAGEREF _Toc383895638 \h </w:instrText>
             </w:r>
             <w:r>
               <w:rPr>
@@ -326,7 +305,7 @@
                 <w:noProof/>
                 <w:webHidden/>
               </w:rPr>
-              <w:t>3</w:t>
+              <w:t>4</w:t>
             </w:r>
             <w:r>
               <w:rPr>
@@ -350,7 +329,7 @@
               <w:lang w:eastAsia="en-CA"/>
             </w:rPr>
           </w:pPr>
-          <w:hyperlink w:anchor="_Toc381035679" w:history="1">
+          <w:hyperlink w:anchor="_Toc383895639" w:history="1">
             <w:r>
               <w:rPr>
                 <w:rStyle w:val="Hyperlink"/>
@@ -377,7 +356,7 @@
                 <w:noProof/>
                 <w:webHidden/>
               </w:rPr>
-              <w:instrText xml:space="preserve"> PAGEREF _Toc381035679 \h </w:instrText>
+              <w:instrText xml:space="preserve"> PAGEREF _Toc383895639 \h </w:instrText>
             </w:r>
             <w:r>
               <w:rPr>
@@ -421,7 +400,7 @@
               <w:lang w:eastAsia="en-CA"/>
             </w:rPr>
           </w:pPr>
-          <w:hyperlink w:anchor="_Toc381035680" w:history="1">
+          <w:hyperlink w:anchor="_Toc383895640" w:history="1">
             <w:r>
               <w:rPr>
                 <w:rStyle w:val="Hyperlink"/>
@@ -448,7 +427,7 @@
                 <w:noProof/>
                 <w:webHidden/>
               </w:rPr>
-              <w:instrText xml:space="preserve"> PAGEREF _Toc381035680 \h </w:instrText>
+              <w:instrText xml:space="preserve"> PAGEREF _Toc383895640 \h </w:instrText>
             </w:r>
             <w:r>
               <w:rPr>
@@ -492,7 +471,7 @@
               <w:lang w:eastAsia="en-CA"/>
             </w:rPr>
           </w:pPr>
-          <w:hyperlink w:anchor="_Toc381035681" w:history="1">
+          <w:hyperlink w:anchor="_Toc383895641" w:history="1">
             <w:r>
               <w:rPr>
                 <w:rStyle w:val="Hyperlink"/>
@@ -519,7 +498,7 @@
                 <w:noProof/>
                 <w:webHidden/>
               </w:rPr>
-              <w:instrText xml:space="preserve"> PAGEREF _Toc381035681 \h </w:instrText>
+              <w:instrText xml:space="preserve"> PAGEREF _Toc383895641 \h </w:instrText>
             </w:r>
             <w:r>
               <w:rPr>
@@ -563,7 +542,7 @@
               <w:lang w:eastAsia="en-CA"/>
             </w:rPr>
           </w:pPr>
-          <w:hyperlink w:anchor="_Toc381035682" w:history="1">
+          <w:hyperlink w:anchor="_Toc383895642" w:history="1">
             <w:r>
               <w:rPr>
                 <w:rStyle w:val="Hyperlink"/>
@@ -590,7 +569,7 @@
                 <w:noProof/>
                 <w:webHidden/>
               </w:rPr>
-              <w:instrText xml:space="preserve"> PAGEREF _Toc381035682 \h </w:instrText>
+              <w:instrText xml:space="preserve"> PAGEREF _Toc383895642 \h </w:instrText>
             </w:r>
             <w:r>
               <w:rPr>
@@ -610,7 +589,7 @@
                 <w:noProof/>
                 <w:webHidden/>
               </w:rPr>
-              <w:t>4</w:t>
+              <w:t>5</w:t>
             </w:r>
             <w:r>
               <w:rPr>
@@ -634,7 +613,7 @@
               <w:lang w:eastAsia="en-CA"/>
             </w:rPr>
           </w:pPr>
-          <w:hyperlink w:anchor="_Toc381035683" w:history="1">
+          <w:hyperlink w:anchor="_Toc383895643" w:history="1">
             <w:r>
               <w:rPr>
                 <w:rStyle w:val="Hyperlink"/>
@@ -661,7 +640,7 @@
                 <w:noProof/>
                 <w:webHidden/>
               </w:rPr>
-              <w:instrText xml:space="preserve"> PAGEREF _Toc381035683 \h </w:instrText>
+              <w:instrText xml:space="preserve"> PAGEREF _Toc383895643 \h </w:instrText>
             </w:r>
             <w:r>
               <w:rPr>
@@ -681,7 +660,7 @@
                 <w:noProof/>
                 <w:webHidden/>
               </w:rPr>
-              <w:t>4</w:t>
+              <w:t>5</w:t>
             </w:r>
             <w:r>
               <w:rPr>
@@ -705,7 +684,7 @@
               <w:lang w:eastAsia="en-CA"/>
             </w:rPr>
           </w:pPr>
-          <w:hyperlink w:anchor="_Toc381035684" w:history="1">
+          <w:hyperlink w:anchor="_Toc383895644" w:history="1">
             <w:r>
               <w:rPr>
                 <w:rStyle w:val="Hyperlink"/>
@@ -732,7 +711,7 @@
                 <w:noProof/>
                 <w:webHidden/>
               </w:rPr>
-              <w:instrText xml:space="preserve"> PAGEREF _Toc381035684 \h </w:instrText>
+              <w:instrText xml:space="preserve"> PAGEREF _Toc383895644 \h </w:instrText>
             </w:r>
             <w:r>
               <w:rPr>
@@ -752,7 +731,7 @@
                 <w:noProof/>
                 <w:webHidden/>
               </w:rPr>
-              <w:t>4</w:t>
+              <w:t>5</w:t>
             </w:r>
             <w:r>
               <w:rPr>
@@ -776,7 +755,7 @@
               <w:lang w:eastAsia="en-CA"/>
             </w:rPr>
           </w:pPr>
-          <w:hyperlink w:anchor="_Toc381035685" w:history="1">
+          <w:hyperlink w:anchor="_Toc383895645" w:history="1">
             <w:r>
               <w:rPr>
                 <w:rStyle w:val="Hyperlink"/>
@@ -803,7 +782,7 @@
                 <w:noProof/>
                 <w:webHidden/>
               </w:rPr>
-              <w:instrText xml:space="preserve"> PAGEREF _Toc381035685 \h </w:instrText>
+              <w:instrText xml:space="preserve"> PAGEREF _Toc383895645 \h </w:instrText>
             </w:r>
             <w:r>
               <w:rPr>
@@ -847,7 +826,7 @@
               <w:lang w:eastAsia="en-CA"/>
             </w:rPr>
           </w:pPr>
-          <w:hyperlink w:anchor="_Toc381035686" w:history="1">
+          <w:hyperlink w:anchor="_Toc383895646" w:history="1">
             <w:r>
               <w:rPr>
                 <w:rStyle w:val="Hyperlink"/>
@@ -874,7 +853,7 @@
                 <w:noProof/>
                 <w:webHidden/>
               </w:rPr>
-              <w:instrText xml:space="preserve"> PAGEREF _Toc381035686 \h </w:instrText>
+              <w:instrText xml:space="preserve"> PAGEREF _Toc383895646 \h </w:instrText>
             </w:r>
             <w:r>
               <w:rPr>
@@ -918,7 +897,7 @@
               <w:lang w:eastAsia="en-CA"/>
             </w:rPr>
           </w:pPr>
-          <w:hyperlink w:anchor="_Toc381035687" w:history="1">
+          <w:hyperlink w:anchor="_Toc383895647" w:history="1">
             <w:r>
               <w:rPr>
                 <w:rStyle w:val="Hyperlink"/>
@@ -945,7 +924,7 @@
                 <w:noProof/>
                 <w:webHidden/>
               </w:rPr>
-              <w:instrText xml:space="preserve"> PAGEREF _Toc381035687 \h </w:instrText>
+              <w:instrText xml:space="preserve"> PAGEREF _Toc383895647 \h </w:instrText>
             </w:r>
             <w:r>
               <w:rPr>
@@ -965,7 +944,7 @@
                 <w:noProof/>
                 <w:webHidden/>
               </w:rPr>
-              <w:t>6</w:t>
+              <w:t>7</w:t>
             </w:r>
             <w:r>
               <w:rPr>
@@ -989,7 +968,7 @@
               <w:lang w:eastAsia="en-CA"/>
             </w:rPr>
           </w:pPr>
-          <w:hyperlink w:anchor="_Toc381035688" w:history="1">
+          <w:hyperlink w:anchor="_Toc383895648" w:history="1">
             <w:r>
               <w:rPr>
                 <w:rStyle w:val="Hyperlink"/>
@@ -1016,7 +995,7 @@
                 <w:noProof/>
                 <w:webHidden/>
               </w:rPr>
-              <w:instrText xml:space="preserve"> PAGEREF _Toc381035688 \h </w:instrText>
+              <w:instrText xml:space="preserve"> PAGEREF _Toc383895648 \h </w:instrText>
             </w:r>
             <w:r>
               <w:rPr>
@@ -1060,7 +1039,7 @@
               <w:lang w:eastAsia="en-CA"/>
             </w:rPr>
           </w:pPr>
-          <w:hyperlink w:anchor="_Toc381035689" w:history="1">
+          <w:hyperlink w:anchor="_Toc383895649" w:history="1">
             <w:r>
               <w:rPr>
                 <w:rStyle w:val="Hyperlink"/>
@@ -1087,7 +1066,7 @@
                 <w:noProof/>
                 <w:webHidden/>
               </w:rPr>
-              <w:instrText xml:space="preserve"> PAGEREF _Toc381035689 \h </w:instrText>
+              <w:instrText xml:space="preserve"> PAGEREF _Toc383895649 \h </w:instrText>
             </w:r>
             <w:r>
               <w:rPr>
@@ -1131,7 +1110,7 @@
               <w:lang w:eastAsia="en-CA"/>
             </w:rPr>
           </w:pPr>
-          <w:hyperlink w:anchor="_Toc381035690" w:history="1">
+          <w:hyperlink w:anchor="_Toc383895650" w:history="1">
             <w:r>
               <w:rPr>
                 <w:rStyle w:val="Hyperlink"/>
@@ -1158,7 +1137,7 @@
                 <w:noProof/>
                 <w:webHidden/>
               </w:rPr>
-              <w:instrText xml:space="preserve"> PAGEREF _Toc381035690 \h </w:instrText>
+              <w:instrText xml:space="preserve"> PAGEREF _Toc383895650 \h </w:instrText>
             </w:r>
             <w:r>
               <w:rPr>
@@ -1202,7 +1181,7 @@
               <w:lang w:eastAsia="en-CA"/>
             </w:rPr>
           </w:pPr>
-          <w:hyperlink w:anchor="_Toc381035691" w:history="1">
+          <w:hyperlink w:anchor="_Toc383895651" w:history="1">
             <w:r>
               <w:rPr>
                 <w:rStyle w:val="Hyperlink"/>
@@ -1229,7 +1208,7 @@
                 <w:noProof/>
                 <w:webHidden/>
               </w:rPr>
-              <w:instrText xml:space="preserve"> PAGEREF _Toc381035691 \h </w:instrText>
+              <w:instrText xml:space="preserve"> PAGEREF _Toc383895651 \h </w:instrText>
             </w:r>
             <w:r>
               <w:rPr>
@@ -1249,7 +1228,1001 @@
                 <w:noProof/>
                 <w:webHidden/>
               </w:rPr>
-              <w:t>9</w:t>
+              <w:t>10</w:t>
+            </w:r>
+            <w:r>
+              <w:rPr>
+                <w:noProof/>
+                <w:webHidden/>
+              </w:rPr>
+              <w:fldChar w:fldCharType="end"/>
+            </w:r>
+          </w:hyperlink>
+        </w:p>
+        <w:p>
+          <w:pPr>
+            <w:pStyle w:val="TOC1"/>
+            <w:tabs>
+              <w:tab w:val="right" w:leader="dot" w:pos="9350"/>
+            </w:tabs>
+            <w:rPr>
+              <w:rFonts w:asciiTheme="minorHAnsi" w:eastAsiaTheme="minorEastAsia" w:hAnsiTheme="minorHAnsi"/>
+              <w:noProof/>
+              <w:sz w:val="22"/>
+              <w:lang w:eastAsia="en-CA"/>
+            </w:rPr>
+          </w:pPr>
+          <w:hyperlink w:anchor="_Toc383895652" w:history="1">
+            <w:r>
+              <w:rPr>
+                <w:rStyle w:val="Hyperlink"/>
+                <w:noProof/>
+              </w:rPr>
+              <w:t>Week 8: Morality and Money</w:t>
+            </w:r>
+            <w:r>
+              <w:rPr>
+                <w:noProof/>
+                <w:webHidden/>
+              </w:rPr>
+              <w:tab/>
+            </w:r>
+            <w:r>
+              <w:rPr>
+                <w:noProof/>
+                <w:webHidden/>
+              </w:rPr>
+              <w:fldChar w:fldCharType="begin"/>
+            </w:r>
+            <w:r>
+              <w:rPr>
+                <w:noProof/>
+                <w:webHidden/>
+              </w:rPr>
+              <w:instrText xml:space="preserve"> PAGEREF _Toc383895652 \h </w:instrText>
+            </w:r>
+            <w:r>
+              <w:rPr>
+                <w:noProof/>
+                <w:webHidden/>
+              </w:rPr>
+            </w:r>
+            <w:r>
+              <w:rPr>
+                <w:noProof/>
+                <w:webHidden/>
+              </w:rPr>
+              <w:fldChar w:fldCharType="separate"/>
+            </w:r>
+            <w:r>
+              <w:rPr>
+                <w:noProof/>
+                <w:webHidden/>
+              </w:rPr>
+              <w:t>11</w:t>
+            </w:r>
+            <w:r>
+              <w:rPr>
+                <w:noProof/>
+                <w:webHidden/>
+              </w:rPr>
+              <w:fldChar w:fldCharType="end"/>
+            </w:r>
+          </w:hyperlink>
+        </w:p>
+        <w:p>
+          <w:pPr>
+            <w:pStyle w:val="TOC1"/>
+            <w:tabs>
+              <w:tab w:val="right" w:leader="dot" w:pos="9350"/>
+            </w:tabs>
+            <w:rPr>
+              <w:rFonts w:asciiTheme="minorHAnsi" w:eastAsiaTheme="minorEastAsia" w:hAnsiTheme="minorHAnsi"/>
+              <w:noProof/>
+              <w:sz w:val="22"/>
+              <w:lang w:eastAsia="en-CA"/>
+            </w:rPr>
+          </w:pPr>
+          <w:hyperlink w:anchor="_Toc383895653" w:history="1">
+            <w:r>
+              <w:rPr>
+                <w:rStyle w:val="Hyperlink"/>
+                <w:noProof/>
+              </w:rPr>
+              <w:t>Week 9: Techno-Utopia Recap</w:t>
+            </w:r>
+            <w:r>
+              <w:rPr>
+                <w:noProof/>
+                <w:webHidden/>
+              </w:rPr>
+              <w:tab/>
+            </w:r>
+            <w:r>
+              <w:rPr>
+                <w:noProof/>
+                <w:webHidden/>
+              </w:rPr>
+              <w:fldChar w:fldCharType="begin"/>
+            </w:r>
+            <w:r>
+              <w:rPr>
+                <w:noProof/>
+                <w:webHidden/>
+              </w:rPr>
+              <w:instrText xml:space="preserve"> PAGEREF _Toc383895653 \h </w:instrText>
+            </w:r>
+            <w:r>
+              <w:rPr>
+                <w:noProof/>
+                <w:webHidden/>
+              </w:rPr>
+            </w:r>
+            <w:r>
+              <w:rPr>
+                <w:noProof/>
+                <w:webHidden/>
+              </w:rPr>
+              <w:fldChar w:fldCharType="separate"/>
+            </w:r>
+            <w:r>
+              <w:rPr>
+                <w:noProof/>
+                <w:webHidden/>
+              </w:rPr>
+              <w:t>12</w:t>
+            </w:r>
+            <w:r>
+              <w:rPr>
+                <w:noProof/>
+                <w:webHidden/>
+              </w:rPr>
+              <w:fldChar w:fldCharType="end"/>
+            </w:r>
+          </w:hyperlink>
+        </w:p>
+        <w:p>
+          <w:pPr>
+            <w:pStyle w:val="TOC2"/>
+            <w:tabs>
+              <w:tab w:val="right" w:leader="dot" w:pos="9350"/>
+            </w:tabs>
+            <w:rPr>
+              <w:rFonts w:asciiTheme="minorHAnsi" w:eastAsiaTheme="minorEastAsia" w:hAnsiTheme="minorHAnsi"/>
+              <w:noProof/>
+              <w:sz w:val="22"/>
+              <w:lang w:eastAsia="en-CA"/>
+            </w:rPr>
+          </w:pPr>
+          <w:hyperlink w:anchor="_Toc383895654" w:history="1">
+            <w:r>
+              <w:rPr>
+                <w:rStyle w:val="Hyperlink"/>
+                <w:noProof/>
+              </w:rPr>
+              <w:t>Vertical Farming</w:t>
+            </w:r>
+            <w:r>
+              <w:rPr>
+                <w:noProof/>
+                <w:webHidden/>
+              </w:rPr>
+              <w:tab/>
+            </w:r>
+            <w:r>
+              <w:rPr>
+                <w:noProof/>
+                <w:webHidden/>
+              </w:rPr>
+              <w:fldChar w:fldCharType="begin"/>
+            </w:r>
+            <w:r>
+              <w:rPr>
+                <w:noProof/>
+                <w:webHidden/>
+              </w:rPr>
+              <w:instrText xml:space="preserve"> PAGEREF _Toc383895654 \h </w:instrText>
+            </w:r>
+            <w:r>
+              <w:rPr>
+                <w:noProof/>
+                <w:webHidden/>
+              </w:rPr>
+            </w:r>
+            <w:r>
+              <w:rPr>
+                <w:noProof/>
+                <w:webHidden/>
+              </w:rPr>
+              <w:fldChar w:fldCharType="separate"/>
+            </w:r>
+            <w:r>
+              <w:rPr>
+                <w:noProof/>
+                <w:webHidden/>
+              </w:rPr>
+              <w:t>12</w:t>
+            </w:r>
+            <w:r>
+              <w:rPr>
+                <w:noProof/>
+                <w:webHidden/>
+              </w:rPr>
+              <w:fldChar w:fldCharType="end"/>
+            </w:r>
+          </w:hyperlink>
+        </w:p>
+        <w:p>
+          <w:pPr>
+            <w:pStyle w:val="TOC2"/>
+            <w:tabs>
+              <w:tab w:val="right" w:leader="dot" w:pos="9350"/>
+            </w:tabs>
+            <w:rPr>
+              <w:rFonts w:asciiTheme="minorHAnsi" w:eastAsiaTheme="minorEastAsia" w:hAnsiTheme="minorHAnsi"/>
+              <w:noProof/>
+              <w:sz w:val="22"/>
+              <w:lang w:eastAsia="en-CA"/>
+            </w:rPr>
+          </w:pPr>
+          <w:hyperlink w:anchor="_Toc383895655" w:history="1">
+            <w:r>
+              <w:rPr>
+                <w:rStyle w:val="Hyperlink"/>
+                <w:noProof/>
+              </w:rPr>
+              <w:t>Cause of Hunger</w:t>
+            </w:r>
+            <w:r>
+              <w:rPr>
+                <w:noProof/>
+                <w:webHidden/>
+              </w:rPr>
+              <w:tab/>
+            </w:r>
+            <w:r>
+              <w:rPr>
+                <w:noProof/>
+                <w:webHidden/>
+              </w:rPr>
+              <w:fldChar w:fldCharType="begin"/>
+            </w:r>
+            <w:r>
+              <w:rPr>
+                <w:noProof/>
+                <w:webHidden/>
+              </w:rPr>
+              <w:instrText xml:space="preserve"> PAGEREF _Toc383895655 \h </w:instrText>
+            </w:r>
+            <w:r>
+              <w:rPr>
+                <w:noProof/>
+                <w:webHidden/>
+              </w:rPr>
+            </w:r>
+            <w:r>
+              <w:rPr>
+                <w:noProof/>
+                <w:webHidden/>
+              </w:rPr>
+              <w:fldChar w:fldCharType="separate"/>
+            </w:r>
+            <w:r>
+              <w:rPr>
+                <w:noProof/>
+                <w:webHidden/>
+              </w:rPr>
+              <w:t>13</w:t>
+            </w:r>
+            <w:r>
+              <w:rPr>
+                <w:noProof/>
+                <w:webHidden/>
+              </w:rPr>
+              <w:fldChar w:fldCharType="end"/>
+            </w:r>
+          </w:hyperlink>
+        </w:p>
+        <w:p>
+          <w:pPr>
+            <w:pStyle w:val="TOC2"/>
+            <w:tabs>
+              <w:tab w:val="right" w:leader="dot" w:pos="9350"/>
+            </w:tabs>
+            <w:rPr>
+              <w:rFonts w:asciiTheme="minorHAnsi" w:eastAsiaTheme="minorEastAsia" w:hAnsiTheme="minorHAnsi"/>
+              <w:noProof/>
+              <w:sz w:val="22"/>
+              <w:lang w:eastAsia="en-CA"/>
+            </w:rPr>
+          </w:pPr>
+          <w:hyperlink w:anchor="_Toc383895656" w:history="1">
+            <w:r>
+              <w:rPr>
+                <w:rStyle w:val="Hyperlink"/>
+                <w:noProof/>
+              </w:rPr>
+              <w:t>Progress vs Regress</w:t>
+            </w:r>
+            <w:r>
+              <w:rPr>
+                <w:noProof/>
+                <w:webHidden/>
+              </w:rPr>
+              <w:tab/>
+            </w:r>
+            <w:r>
+              <w:rPr>
+                <w:noProof/>
+                <w:webHidden/>
+              </w:rPr>
+              <w:fldChar w:fldCharType="begin"/>
+            </w:r>
+            <w:r>
+              <w:rPr>
+                <w:noProof/>
+                <w:webHidden/>
+              </w:rPr>
+              <w:instrText xml:space="preserve"> PAGEREF _Toc383895656 \h </w:instrText>
+            </w:r>
+            <w:r>
+              <w:rPr>
+                <w:noProof/>
+                <w:webHidden/>
+              </w:rPr>
+            </w:r>
+            <w:r>
+              <w:rPr>
+                <w:noProof/>
+                <w:webHidden/>
+              </w:rPr>
+              <w:fldChar w:fldCharType="separate"/>
+            </w:r>
+            <w:r>
+              <w:rPr>
+                <w:noProof/>
+                <w:webHidden/>
+              </w:rPr>
+              <w:t>13</w:t>
+            </w:r>
+            <w:r>
+              <w:rPr>
+                <w:noProof/>
+                <w:webHidden/>
+              </w:rPr>
+              <w:fldChar w:fldCharType="end"/>
+            </w:r>
+          </w:hyperlink>
+        </w:p>
+        <w:p>
+          <w:pPr>
+            <w:pStyle w:val="TOC1"/>
+            <w:tabs>
+              <w:tab w:val="right" w:leader="dot" w:pos="9350"/>
+            </w:tabs>
+            <w:rPr>
+              <w:rFonts w:asciiTheme="minorHAnsi" w:eastAsiaTheme="minorEastAsia" w:hAnsiTheme="minorHAnsi"/>
+              <w:noProof/>
+              <w:sz w:val="22"/>
+              <w:lang w:eastAsia="en-CA"/>
+            </w:rPr>
+          </w:pPr>
+          <w:hyperlink w:anchor="_Toc383895657" w:history="1">
+            <w:r>
+              <w:rPr>
+                <w:rStyle w:val="Hyperlink"/>
+                <w:noProof/>
+              </w:rPr>
+              <w:t>Week 10: Practical barriers</w:t>
+            </w:r>
+            <w:r>
+              <w:rPr>
+                <w:noProof/>
+                <w:webHidden/>
+              </w:rPr>
+              <w:tab/>
+            </w:r>
+            <w:r>
+              <w:rPr>
+                <w:noProof/>
+                <w:webHidden/>
+              </w:rPr>
+              <w:fldChar w:fldCharType="begin"/>
+            </w:r>
+            <w:r>
+              <w:rPr>
+                <w:noProof/>
+                <w:webHidden/>
+              </w:rPr>
+              <w:instrText xml:space="preserve"> PAGEREF _Toc383895657 \h </w:instrText>
+            </w:r>
+            <w:r>
+              <w:rPr>
+                <w:noProof/>
+                <w:webHidden/>
+              </w:rPr>
+            </w:r>
+            <w:r>
+              <w:rPr>
+                <w:noProof/>
+                <w:webHidden/>
+              </w:rPr>
+              <w:fldChar w:fldCharType="separate"/>
+            </w:r>
+            <w:r>
+              <w:rPr>
+                <w:noProof/>
+                <w:webHidden/>
+              </w:rPr>
+              <w:t>14</w:t>
+            </w:r>
+            <w:r>
+              <w:rPr>
+                <w:noProof/>
+                <w:webHidden/>
+              </w:rPr>
+              <w:fldChar w:fldCharType="end"/>
+            </w:r>
+          </w:hyperlink>
+        </w:p>
+        <w:p>
+          <w:pPr>
+            <w:pStyle w:val="TOC2"/>
+            <w:tabs>
+              <w:tab w:val="right" w:leader="dot" w:pos="9350"/>
+            </w:tabs>
+            <w:rPr>
+              <w:rFonts w:asciiTheme="minorHAnsi" w:eastAsiaTheme="minorEastAsia" w:hAnsiTheme="minorHAnsi"/>
+              <w:noProof/>
+              <w:sz w:val="22"/>
+              <w:lang w:eastAsia="en-CA"/>
+            </w:rPr>
+          </w:pPr>
+          <w:hyperlink w:anchor="_Toc383895658" w:history="1">
+            <w:r>
+              <w:rPr>
+                <w:rStyle w:val="Hyperlink"/>
+                <w:noProof/>
+              </w:rPr>
+              <w:t>Grant Application</w:t>
+            </w:r>
+            <w:r>
+              <w:rPr>
+                <w:noProof/>
+                <w:webHidden/>
+              </w:rPr>
+              <w:tab/>
+            </w:r>
+            <w:r>
+              <w:rPr>
+                <w:noProof/>
+                <w:webHidden/>
+              </w:rPr>
+              <w:fldChar w:fldCharType="begin"/>
+            </w:r>
+            <w:r>
+              <w:rPr>
+                <w:noProof/>
+                <w:webHidden/>
+              </w:rPr>
+              <w:instrText xml:space="preserve"> PAGEREF _Toc383895658 \h </w:instrText>
+            </w:r>
+            <w:r>
+              <w:rPr>
+                <w:noProof/>
+                <w:webHidden/>
+              </w:rPr>
+            </w:r>
+            <w:r>
+              <w:rPr>
+                <w:noProof/>
+                <w:webHidden/>
+              </w:rPr>
+              <w:fldChar w:fldCharType="separate"/>
+            </w:r>
+            <w:r>
+              <w:rPr>
+                <w:noProof/>
+                <w:webHidden/>
+              </w:rPr>
+              <w:t>14</w:t>
+            </w:r>
+            <w:r>
+              <w:rPr>
+                <w:noProof/>
+                <w:webHidden/>
+              </w:rPr>
+              <w:fldChar w:fldCharType="end"/>
+            </w:r>
+          </w:hyperlink>
+        </w:p>
+        <w:p>
+          <w:pPr>
+            <w:pStyle w:val="TOC2"/>
+            <w:tabs>
+              <w:tab w:val="right" w:leader="dot" w:pos="9350"/>
+            </w:tabs>
+            <w:rPr>
+              <w:rFonts w:asciiTheme="minorHAnsi" w:eastAsiaTheme="minorEastAsia" w:hAnsiTheme="minorHAnsi"/>
+              <w:noProof/>
+              <w:sz w:val="22"/>
+              <w:lang w:eastAsia="en-CA"/>
+            </w:rPr>
+          </w:pPr>
+          <w:hyperlink w:anchor="_Toc383895659" w:history="1">
+            <w:r>
+              <w:rPr>
+                <w:rStyle w:val="Hyperlink"/>
+                <w:noProof/>
+              </w:rPr>
+              <w:t>Applications of Sustainability</w:t>
+            </w:r>
+            <w:r>
+              <w:rPr>
+                <w:noProof/>
+                <w:webHidden/>
+              </w:rPr>
+              <w:tab/>
+            </w:r>
+            <w:r>
+              <w:rPr>
+                <w:noProof/>
+                <w:webHidden/>
+              </w:rPr>
+              <w:fldChar w:fldCharType="begin"/>
+            </w:r>
+            <w:r>
+              <w:rPr>
+                <w:noProof/>
+                <w:webHidden/>
+              </w:rPr>
+              <w:instrText xml:space="preserve"> PAGEREF _Toc383895659 \h </w:instrText>
+            </w:r>
+            <w:r>
+              <w:rPr>
+                <w:noProof/>
+                <w:webHidden/>
+              </w:rPr>
+            </w:r>
+            <w:r>
+              <w:rPr>
+                <w:noProof/>
+                <w:webHidden/>
+              </w:rPr>
+              <w:fldChar w:fldCharType="separate"/>
+            </w:r>
+            <w:r>
+              <w:rPr>
+                <w:noProof/>
+                <w:webHidden/>
+              </w:rPr>
+              <w:t>14</w:t>
+            </w:r>
+            <w:r>
+              <w:rPr>
+                <w:noProof/>
+                <w:webHidden/>
+              </w:rPr>
+              <w:fldChar w:fldCharType="end"/>
+            </w:r>
+          </w:hyperlink>
+        </w:p>
+        <w:p>
+          <w:pPr>
+            <w:pStyle w:val="TOC2"/>
+            <w:tabs>
+              <w:tab w:val="right" w:leader="dot" w:pos="9350"/>
+            </w:tabs>
+            <w:rPr>
+              <w:rFonts w:asciiTheme="minorHAnsi" w:eastAsiaTheme="minorEastAsia" w:hAnsiTheme="minorHAnsi"/>
+              <w:noProof/>
+              <w:sz w:val="22"/>
+              <w:lang w:eastAsia="en-CA"/>
+            </w:rPr>
+          </w:pPr>
+          <w:hyperlink w:anchor="_Toc383895660" w:history="1">
+            <w:r>
+              <w:rPr>
+                <w:rStyle w:val="Hyperlink"/>
+                <w:noProof/>
+              </w:rPr>
+              <w:t>Guest Speaker: Bike Co-op</w:t>
+            </w:r>
+            <w:r>
+              <w:rPr>
+                <w:noProof/>
+                <w:webHidden/>
+              </w:rPr>
+              <w:tab/>
+            </w:r>
+            <w:r>
+              <w:rPr>
+                <w:noProof/>
+                <w:webHidden/>
+              </w:rPr>
+              <w:fldChar w:fldCharType="begin"/>
+            </w:r>
+            <w:r>
+              <w:rPr>
+                <w:noProof/>
+                <w:webHidden/>
+              </w:rPr>
+              <w:instrText xml:space="preserve"> PAGEREF _Toc383895660 \h </w:instrText>
+            </w:r>
+            <w:r>
+              <w:rPr>
+                <w:noProof/>
+                <w:webHidden/>
+              </w:rPr>
+            </w:r>
+            <w:r>
+              <w:rPr>
+                <w:noProof/>
+                <w:webHidden/>
+              </w:rPr>
+              <w:fldChar w:fldCharType="separate"/>
+            </w:r>
+            <w:r>
+              <w:rPr>
+                <w:noProof/>
+                <w:webHidden/>
+              </w:rPr>
+              <w:t>15</w:t>
+            </w:r>
+            <w:r>
+              <w:rPr>
+                <w:noProof/>
+                <w:webHidden/>
+              </w:rPr>
+              <w:fldChar w:fldCharType="end"/>
+            </w:r>
+          </w:hyperlink>
+        </w:p>
+        <w:p>
+          <w:pPr>
+            <w:pStyle w:val="TOC1"/>
+            <w:tabs>
+              <w:tab w:val="right" w:leader="dot" w:pos="9350"/>
+            </w:tabs>
+            <w:rPr>
+              <w:rFonts w:asciiTheme="minorHAnsi" w:eastAsiaTheme="minorEastAsia" w:hAnsiTheme="minorHAnsi"/>
+              <w:noProof/>
+              <w:sz w:val="22"/>
+              <w:lang w:eastAsia="en-CA"/>
+            </w:rPr>
+          </w:pPr>
+          <w:hyperlink w:anchor="_Toc383895661" w:history="1">
+            <w:r>
+              <w:rPr>
+                <w:rStyle w:val="Hyperlink"/>
+                <w:noProof/>
+              </w:rPr>
+              <w:t>Week 11: Urban Homesteading</w:t>
+            </w:r>
+            <w:r>
+              <w:rPr>
+                <w:noProof/>
+                <w:webHidden/>
+              </w:rPr>
+              <w:tab/>
+            </w:r>
+            <w:r>
+              <w:rPr>
+                <w:noProof/>
+                <w:webHidden/>
+              </w:rPr>
+              <w:fldChar w:fldCharType="begin"/>
+            </w:r>
+            <w:r>
+              <w:rPr>
+                <w:noProof/>
+                <w:webHidden/>
+              </w:rPr>
+              <w:instrText xml:space="preserve"> PAGEREF _Toc383895661 \h </w:instrText>
+            </w:r>
+            <w:r>
+              <w:rPr>
+                <w:noProof/>
+                <w:webHidden/>
+              </w:rPr>
+            </w:r>
+            <w:r>
+              <w:rPr>
+                <w:noProof/>
+                <w:webHidden/>
+              </w:rPr>
+              <w:fldChar w:fldCharType="separate"/>
+            </w:r>
+            <w:r>
+              <w:rPr>
+                <w:noProof/>
+                <w:webHidden/>
+              </w:rPr>
+              <w:t>16</w:t>
+            </w:r>
+            <w:r>
+              <w:rPr>
+                <w:noProof/>
+                <w:webHidden/>
+              </w:rPr>
+              <w:fldChar w:fldCharType="end"/>
+            </w:r>
+          </w:hyperlink>
+        </w:p>
+        <w:p>
+          <w:pPr>
+            <w:pStyle w:val="TOC2"/>
+            <w:tabs>
+              <w:tab w:val="right" w:leader="dot" w:pos="9350"/>
+            </w:tabs>
+            <w:rPr>
+              <w:rFonts w:asciiTheme="minorHAnsi" w:eastAsiaTheme="minorEastAsia" w:hAnsiTheme="minorHAnsi"/>
+              <w:noProof/>
+              <w:sz w:val="22"/>
+              <w:lang w:eastAsia="en-CA"/>
+            </w:rPr>
+          </w:pPr>
+          <w:hyperlink w:anchor="_Toc383895662" w:history="1">
+            <w:r>
+              <w:rPr>
+                <w:rStyle w:val="Hyperlink"/>
+                <w:noProof/>
+              </w:rPr>
+              <w:t>Grant Application</w:t>
+            </w:r>
+            <w:r>
+              <w:rPr>
+                <w:noProof/>
+                <w:webHidden/>
+              </w:rPr>
+              <w:tab/>
+            </w:r>
+            <w:r>
+              <w:rPr>
+                <w:noProof/>
+                <w:webHidden/>
+              </w:rPr>
+              <w:fldChar w:fldCharType="begin"/>
+            </w:r>
+            <w:r>
+              <w:rPr>
+                <w:noProof/>
+                <w:webHidden/>
+              </w:rPr>
+              <w:instrText xml:space="preserve"> PAGEREF _Toc383895662 \h </w:instrText>
+            </w:r>
+            <w:r>
+              <w:rPr>
+                <w:noProof/>
+                <w:webHidden/>
+              </w:rPr>
+            </w:r>
+            <w:r>
+              <w:rPr>
+                <w:noProof/>
+                <w:webHidden/>
+              </w:rPr>
+              <w:fldChar w:fldCharType="separate"/>
+            </w:r>
+            <w:r>
+              <w:rPr>
+                <w:noProof/>
+                <w:webHidden/>
+              </w:rPr>
+              <w:t>16</w:t>
+            </w:r>
+            <w:r>
+              <w:rPr>
+                <w:noProof/>
+                <w:webHidden/>
+              </w:rPr>
+              <w:fldChar w:fldCharType="end"/>
+            </w:r>
+          </w:hyperlink>
+        </w:p>
+        <w:p>
+          <w:pPr>
+            <w:pStyle w:val="TOC2"/>
+            <w:tabs>
+              <w:tab w:val="right" w:leader="dot" w:pos="9350"/>
+            </w:tabs>
+            <w:rPr>
+              <w:rFonts w:asciiTheme="minorHAnsi" w:eastAsiaTheme="minorEastAsia" w:hAnsiTheme="minorHAnsi"/>
+              <w:noProof/>
+              <w:sz w:val="22"/>
+              <w:lang w:eastAsia="en-CA"/>
+            </w:rPr>
+          </w:pPr>
+          <w:hyperlink w:anchor="_Toc383895663" w:history="1">
+            <w:r>
+              <w:rPr>
+                <w:rStyle w:val="Hyperlink"/>
+                <w:noProof/>
+              </w:rPr>
+              <w:t>Importance of Communication</w:t>
+            </w:r>
+            <w:r>
+              <w:rPr>
+                <w:noProof/>
+                <w:webHidden/>
+              </w:rPr>
+              <w:tab/>
+            </w:r>
+            <w:r>
+              <w:rPr>
+                <w:noProof/>
+                <w:webHidden/>
+              </w:rPr>
+              <w:fldChar w:fldCharType="begin"/>
+            </w:r>
+            <w:r>
+              <w:rPr>
+                <w:noProof/>
+                <w:webHidden/>
+              </w:rPr>
+              <w:instrText xml:space="preserve"> PAGEREF _Toc383895663 \h </w:instrText>
+            </w:r>
+            <w:r>
+              <w:rPr>
+                <w:noProof/>
+                <w:webHidden/>
+              </w:rPr>
+            </w:r>
+            <w:r>
+              <w:rPr>
+                <w:noProof/>
+                <w:webHidden/>
+              </w:rPr>
+              <w:fldChar w:fldCharType="separate"/>
+            </w:r>
+            <w:r>
+              <w:rPr>
+                <w:noProof/>
+                <w:webHidden/>
+              </w:rPr>
+              <w:t>16</w:t>
+            </w:r>
+            <w:r>
+              <w:rPr>
+                <w:noProof/>
+                <w:webHidden/>
+              </w:rPr>
+              <w:fldChar w:fldCharType="end"/>
+            </w:r>
+          </w:hyperlink>
+        </w:p>
+        <w:p>
+          <w:pPr>
+            <w:pStyle w:val="TOC2"/>
+            <w:tabs>
+              <w:tab w:val="right" w:leader="dot" w:pos="9350"/>
+            </w:tabs>
+            <w:rPr>
+              <w:rFonts w:asciiTheme="minorHAnsi" w:eastAsiaTheme="minorEastAsia" w:hAnsiTheme="minorHAnsi"/>
+              <w:noProof/>
+              <w:sz w:val="22"/>
+              <w:lang w:eastAsia="en-CA"/>
+            </w:rPr>
+          </w:pPr>
+          <w:hyperlink w:anchor="_Toc383895664" w:history="1">
+            <w:r>
+              <w:rPr>
+                <w:rStyle w:val="Hyperlink"/>
+                <w:noProof/>
+              </w:rPr>
+              <w:t>Scale of Life Experiment</w:t>
+            </w:r>
+            <w:r>
+              <w:rPr>
+                <w:noProof/>
+                <w:webHidden/>
+              </w:rPr>
+              <w:tab/>
+            </w:r>
+            <w:r>
+              <w:rPr>
+                <w:noProof/>
+                <w:webHidden/>
+              </w:rPr>
+              <w:fldChar w:fldCharType="begin"/>
+            </w:r>
+            <w:r>
+              <w:rPr>
+                <w:noProof/>
+                <w:webHidden/>
+              </w:rPr>
+              <w:instrText xml:space="preserve"> PAGEREF _Toc383895664 \h </w:instrText>
+            </w:r>
+            <w:r>
+              <w:rPr>
+                <w:noProof/>
+                <w:webHidden/>
+              </w:rPr>
+            </w:r>
+            <w:r>
+              <w:rPr>
+                <w:noProof/>
+                <w:webHidden/>
+              </w:rPr>
+              <w:fldChar w:fldCharType="separate"/>
+            </w:r>
+            <w:r>
+              <w:rPr>
+                <w:noProof/>
+                <w:webHidden/>
+              </w:rPr>
+              <w:t>17</w:t>
+            </w:r>
+            <w:r>
+              <w:rPr>
+                <w:noProof/>
+                <w:webHidden/>
+              </w:rPr>
+              <w:fldChar w:fldCharType="end"/>
+            </w:r>
+          </w:hyperlink>
+        </w:p>
+        <w:p>
+          <w:pPr>
+            <w:pStyle w:val="TOC2"/>
+            <w:tabs>
+              <w:tab w:val="right" w:leader="dot" w:pos="9350"/>
+            </w:tabs>
+            <w:rPr>
+              <w:rFonts w:asciiTheme="minorHAnsi" w:eastAsiaTheme="minorEastAsia" w:hAnsiTheme="minorHAnsi"/>
+              <w:noProof/>
+              <w:sz w:val="22"/>
+              <w:lang w:eastAsia="en-CA"/>
+            </w:rPr>
+          </w:pPr>
+          <w:hyperlink w:anchor="_Toc383895665" w:history="1">
+            <w:r>
+              <w:rPr>
+                <w:rStyle w:val="Hyperlink"/>
+                <w:noProof/>
+              </w:rPr>
+              <w:t>Time</w:t>
+            </w:r>
+            <w:r>
+              <w:rPr>
+                <w:noProof/>
+                <w:webHidden/>
+              </w:rPr>
+              <w:tab/>
+            </w:r>
+            <w:r>
+              <w:rPr>
+                <w:noProof/>
+                <w:webHidden/>
+              </w:rPr>
+              <w:fldChar w:fldCharType="begin"/>
+            </w:r>
+            <w:r>
+              <w:rPr>
+                <w:noProof/>
+                <w:webHidden/>
+              </w:rPr>
+              <w:instrText xml:space="preserve"> PAGEREF _Toc383895665 \h </w:instrText>
+            </w:r>
+            <w:r>
+              <w:rPr>
+                <w:noProof/>
+                <w:webHidden/>
+              </w:rPr>
+            </w:r>
+            <w:r>
+              <w:rPr>
+                <w:noProof/>
+                <w:webHidden/>
+              </w:rPr>
+              <w:fldChar w:fldCharType="separate"/>
+            </w:r>
+            <w:r>
+              <w:rPr>
+                <w:noProof/>
+                <w:webHidden/>
+              </w:rPr>
+              <w:t>17</w:t>
             </w:r>
             <w:r>
               <w:rPr>
@@ -1276,7 +2249,7 @@
       <w:pPr>
         <w:pStyle w:val="Heading1"/>
       </w:pPr>
-      <w:bookmarkStart w:id="2" w:name="_Toc381035676"/>
+      <w:bookmarkStart w:id="2" w:name="_Toc383895636"/>
       <w:r>
         <w:t xml:space="preserve">Collection: </w:t>
       </w:r>
@@ -1403,15 +2376,7 @@
         <w:t xml:space="preserve"> changes.</w:t>
       </w:r>
       <w:r>
-        <w:t xml:space="preserve"> Climate has been quite stable for the past 100k </w:t>
-      </w:r>
-      <w:proofErr w:type="gramStart"/>
-      <w:r>
-        <w:t>years,</w:t>
-      </w:r>
-      <w:proofErr w:type="gramEnd"/>
-      <w:r>
-        <w:t xml:space="preserve"> however, that has ensured the success of the agricultural revolution.</w:t>
+        <w:t xml:space="preserve"> Climate has been quite stable for the past 100k years, however, that has ensured the success of the agricultural revolution.</w:t>
       </w:r>
     </w:p>
     <w:p>
@@ -1427,13 +2392,8 @@
         <w:t>How much of climate change is natural?</w:t>
       </w:r>
       <w:r>
-        <w:t xml:space="preserve"> </w:t>
-      </w:r>
-      <w:proofErr w:type="gramStart"/>
-      <w:r>
-        <w:t>Some, but not all.</w:t>
-      </w:r>
-      <w:proofErr w:type="gramEnd"/>
+        <w:t xml:space="preserve"> Some, but not all.</w:t>
+      </w:r>
     </w:p>
     <w:p>
       <w:pPr>
@@ -1539,13 +2499,8 @@
         <w:pStyle w:val="NoSpacing"/>
       </w:pPr>
       <w:r>
-        <w:t xml:space="preserve">360 </w:t>
-      </w:r>
-      <w:proofErr w:type="gramStart"/>
-      <w:r>
-        <w:t>movement</w:t>
-      </w:r>
-      <w:proofErr w:type="gramEnd"/>
+        <w:t>360 movement</w:t>
+      </w:r>
     </w:p>
     <w:p>
       <w:pPr>
@@ -1577,13 +2532,8 @@
       <w:pPr>
         <w:pStyle w:val="NoSpacing"/>
       </w:pPr>
-      <w:proofErr w:type="gramStart"/>
-      <w:r>
-        <w:t>are</w:t>
-      </w:r>
-      <w:proofErr w:type="gramEnd"/>
-      <w:r>
-        <w:t xml:space="preserve"> we in the Anthropocene</w:t>
+      <w:r>
+        <w:t>are we in the Anthropocene</w:t>
       </w:r>
       <w:r>
         <w:t xml:space="preserve"> or Holocene</w:t>
@@ -1654,16 +2604,9 @@
       <w:pPr>
         <w:pStyle w:val="NoSpacing"/>
       </w:pPr>
-      <w:proofErr w:type="gramStart"/>
-      <w:r>
-        <w:t>hamilton.ca/</w:t>
-      </w:r>
-      <w:proofErr w:type="spellStart"/>
-      <w:r>
-        <w:t>climatechange</w:t>
-      </w:r>
-      <w:proofErr w:type="spellEnd"/>
-      <w:proofErr w:type="gramEnd"/>
+      <w:r>
+        <w:t>hamilton.ca/climatechange</w:t>
+      </w:r>
     </w:p>
     <w:p>
       <w:pPr>
@@ -1892,7 +2835,7 @@
       <w:pPr>
         <w:pStyle w:val="Heading2"/>
       </w:pPr>
-      <w:bookmarkStart w:id="3" w:name="_Toc381035677"/>
+      <w:bookmarkStart w:id="3" w:name="_Toc383895637"/>
       <w:r>
         <w:t>Aspects of Sustainability</w:t>
       </w:r>
@@ -1943,7 +2886,7 @@
       <w:pPr>
         <w:pStyle w:val="Heading2"/>
       </w:pPr>
-      <w:bookmarkStart w:id="4" w:name="_Toc381035678"/>
+      <w:bookmarkStart w:id="4" w:name="_Toc383895638"/>
       <w:r>
         <w:t>IPAT</w:t>
       </w:r>
@@ -2047,7 +2990,7 @@
       <w:pPr>
         <w:pStyle w:val="Heading2"/>
       </w:pPr>
-      <w:bookmarkStart w:id="5" w:name="_Toc381035679"/>
+      <w:bookmarkStart w:id="5" w:name="_Toc383895639"/>
       <w:r>
         <w:t>Rebound</w:t>
       </w:r>
@@ -2091,7 +3034,7 @@
       <w:pPr>
         <w:pStyle w:val="Heading2"/>
       </w:pPr>
-      <w:bookmarkStart w:id="6" w:name="_Toc381035680"/>
+      <w:bookmarkStart w:id="6" w:name="_Toc383895640"/>
       <w:r>
         <w:t xml:space="preserve">Jevon’s </w:t>
       </w:r>
@@ -2139,10 +3082,10 @@
             <v:path o:extrusionok="f" gradientshapeok="t" o:connecttype="rect"/>
             <o:lock v:ext="edit" aspectratio="t"/>
           </v:shapetype>
-          <v:shape id="_x0000_i1025" type="#_x0000_t75" style="width:184.15pt;height:36.4pt" o:ole="">
+          <v:shape id="_x0000_i1025" type="#_x0000_t75" style="width:184.5pt;height:36.4pt" o:ole="">
             <v:imagedata r:id="rId11" o:title=""/>
           </v:shape>
-          <o:OLEObject Type="Embed" ProgID="Equation.DSMT4" ShapeID="_x0000_i1025" DrawAspect="Content" ObjectID="_1457203325" r:id="rId12"/>
+          <o:OLEObject Type="Embed" ProgID="Equation.DSMT4" ShapeID="_x0000_i1025" DrawAspect="Content" ObjectID="_1457637471" r:id="rId12"/>
         </w:object>
       </w:r>
     </w:p>
@@ -2195,7 +3138,7 @@
           <v:shape id="_x0000_i1026" type="#_x0000_t75" style="width:121.9pt;height:36.4pt" o:ole="">
             <v:imagedata r:id="rId13" o:title=""/>
           </v:shape>
-          <o:OLEObject Type="Embed" ProgID="Equation.DSMT4" ShapeID="_x0000_i1026" DrawAspect="Content" ObjectID="_1457203326" r:id="rId14"/>
+          <o:OLEObject Type="Embed" ProgID="Equation.DSMT4" ShapeID="_x0000_i1026" DrawAspect="Content" ObjectID="_1457637472" r:id="rId14"/>
         </w:object>
       </w:r>
     </w:p>
@@ -2255,7 +3198,7 @@
       <w:pPr>
         <w:pStyle w:val="Heading1"/>
       </w:pPr>
-      <w:bookmarkStart w:id="7" w:name="_Toc381035681"/>
+      <w:bookmarkStart w:id="7" w:name="_Toc383895641"/>
       <w:r>
         <w:t xml:space="preserve">Collection: </w:t>
       </w:r>
@@ -2328,7 +3271,7 @@
         <w:pStyle w:val="Heading2"/>
       </w:pPr>
       <w:bookmarkStart w:id="8" w:name="_American_Conservation_Movement"/>
-      <w:bookmarkStart w:id="9" w:name="_Toc381035682"/>
+      <w:bookmarkStart w:id="9" w:name="_Toc383895642"/>
       <w:bookmarkEnd w:id="8"/>
       <w:r>
         <w:t>American Conservation Movement</w:t>
@@ -2348,7 +3291,7 @@
         <w:pStyle w:val="Heading2"/>
       </w:pPr>
       <w:bookmarkStart w:id="10" w:name="_Rise_of_Environmental"/>
-      <w:bookmarkStart w:id="11" w:name="_Toc381035683"/>
+      <w:bookmarkStart w:id="11" w:name="_Toc383895643"/>
       <w:bookmarkEnd w:id="10"/>
       <w:r>
         <w:t>Rise of Environmental Risk Management</w:t>
@@ -2368,7 +3311,7 @@
         <w:pStyle w:val="Heading2"/>
       </w:pPr>
       <w:bookmarkStart w:id="12" w:name="_Integration_of_social"/>
-      <w:bookmarkStart w:id="13" w:name="_Toc381035684"/>
+      <w:bookmarkStart w:id="13" w:name="_Toc383895644"/>
       <w:bookmarkEnd w:id="12"/>
       <w:r>
         <w:t>Integration of social and economic factors</w:t>
@@ -2844,7 +3787,7 @@
       <w:pPr>
         <w:pStyle w:val="Heading1"/>
       </w:pPr>
-      <w:bookmarkStart w:id="14" w:name="_Toc381035685"/>
+      <w:bookmarkStart w:id="14" w:name="_Toc383895645"/>
       <w:r>
         <w:t>Week 6: Cultural Turn</w:t>
       </w:r>
@@ -2870,7 +3813,7 @@
       <w:pPr>
         <w:pStyle w:val="Heading2"/>
       </w:pPr>
-      <w:bookmarkStart w:id="15" w:name="_Toc381035686"/>
+      <w:bookmarkStart w:id="15" w:name="_Toc383895646"/>
       <w:r>
         <w:t xml:space="preserve">Aside: </w:t>
       </w:r>
@@ -2970,7 +3913,7 @@
       <w:pPr>
         <w:pStyle w:val="Heading2"/>
       </w:pPr>
-      <w:bookmarkStart w:id="16" w:name="_Toc381035687"/>
+      <w:bookmarkStart w:id="16" w:name="_Toc383895647"/>
       <w:r>
         <w:t>Back to the Lecture</w:t>
       </w:r>
@@ -3449,7 +4392,7 @@
       <w:pPr>
         <w:pStyle w:val="Heading1"/>
       </w:pPr>
-      <w:bookmarkStart w:id="17" w:name="_Toc381035688"/>
+      <w:bookmarkStart w:id="17" w:name="_Toc383895648"/>
       <w:r>
         <w:t>Week 7: Course Refinement</w:t>
       </w:r>
@@ -3459,7 +4402,7 @@
       <w:pPr>
         <w:pStyle w:val="Heading2"/>
       </w:pPr>
-      <w:bookmarkStart w:id="18" w:name="_Toc381035689"/>
+      <w:bookmarkStart w:id="18" w:name="_Toc383895649"/>
       <w:r>
         <w:t>MIIETL</w:t>
       </w:r>
@@ -4062,7 +5005,7 @@
       <w:pPr>
         <w:pStyle w:val="Heading2"/>
       </w:pPr>
-      <w:bookmarkStart w:id="19" w:name="_Toc381035690"/>
+      <w:bookmarkStart w:id="19" w:name="_Toc383895650"/>
       <w:r>
         <w:t>Utopia</w:t>
       </w:r>
@@ -4129,7 +5072,7 @@
       <w:pPr>
         <w:pStyle w:val="Heading2"/>
       </w:pPr>
-      <w:bookmarkStart w:id="20" w:name="_Toc381035691"/>
+      <w:bookmarkStart w:id="20" w:name="_Toc383895651"/>
       <w:r>
         <w:t>Economic Sustainability</w:t>
       </w:r>
@@ -4678,12 +5621,14 @@
       <w:pPr>
         <w:pStyle w:val="Heading1"/>
       </w:pPr>
+      <w:bookmarkStart w:id="21" w:name="_Toc383895652"/>
       <w:r>
         <w:t>Week 8</w:t>
       </w:r>
       <w:r>
         <w:t>: Morality and Money</w:t>
       </w:r>
+      <w:bookmarkEnd w:id="21"/>
     </w:p>
     <w:p>
       <w:pPr>
@@ -5261,12 +6206,14 @@
       <w:pPr>
         <w:pStyle w:val="Heading1"/>
       </w:pPr>
+      <w:bookmarkStart w:id="22" w:name="_Toc383895653"/>
       <w:r>
         <w:t xml:space="preserve">Week 9: </w:t>
       </w:r>
       <w:r>
         <w:t>Techno-Utopia Recap</w:t>
       </w:r>
+      <w:bookmarkEnd w:id="22"/>
     </w:p>
     <w:p>
       <w:pPr>
@@ -5395,9 +6342,11 @@
       <w:pPr>
         <w:pStyle w:val="Heading2"/>
       </w:pPr>
+      <w:bookmarkStart w:id="23" w:name="_Toc383895654"/>
       <w:r>
         <w:t>Vertical Farming</w:t>
       </w:r>
+      <w:bookmarkEnd w:id="23"/>
     </w:p>
     <w:p>
       <w:pPr>
@@ -5625,9 +6574,11 @@
       <w:pPr>
         <w:pStyle w:val="Heading2"/>
       </w:pPr>
+      <w:bookmarkStart w:id="24" w:name="_Toc383895655"/>
       <w:r>
         <w:t>Cause of Hunger</w:t>
       </w:r>
+      <w:bookmarkEnd w:id="24"/>
     </w:p>
     <w:p>
       <w:pPr>
@@ -5798,9 +6749,11 @@
       <w:pPr>
         <w:pStyle w:val="Heading2"/>
       </w:pPr>
+      <w:bookmarkStart w:id="25" w:name="_Toc383895656"/>
       <w:r>
         <w:t>Progress vs Regress</w:t>
       </w:r>
+      <w:bookmarkEnd w:id="25"/>
     </w:p>
     <w:p>
       <w:pPr>
@@ -6070,20 +7023,24 @@
       <w:pPr>
         <w:pStyle w:val="Heading1"/>
       </w:pPr>
+      <w:bookmarkStart w:id="26" w:name="_Toc383895657"/>
       <w:r>
         <w:t xml:space="preserve">Week 10: </w:t>
       </w:r>
       <w:r>
         <w:t>Practical barriers</w:t>
       </w:r>
+      <w:bookmarkEnd w:id="26"/>
     </w:p>
     <w:p>
       <w:pPr>
         <w:pStyle w:val="Heading2"/>
       </w:pPr>
+      <w:bookmarkStart w:id="27" w:name="_Toc383895658"/>
       <w:r>
         <w:t>Grant Application</w:t>
       </w:r>
+      <w:bookmarkEnd w:id="27"/>
     </w:p>
     <w:p>
       <w:pPr>
@@ -6113,9 +7070,11 @@
       <w:pPr>
         <w:pStyle w:val="Heading2"/>
       </w:pPr>
+      <w:bookmarkStart w:id="28" w:name="_Toc383895659"/>
       <w:r>
         <w:t>Applications of Sustainability</w:t>
       </w:r>
+      <w:bookmarkEnd w:id="28"/>
     </w:p>
     <w:p>
       <w:pPr>
@@ -6458,9 +7417,11 @@
       <w:pPr>
         <w:pStyle w:val="Heading2"/>
       </w:pPr>
+      <w:bookmarkStart w:id="29" w:name="_Toc383895660"/>
       <w:r>
         <w:t>Guest Speaker: Bike Co-op</w:t>
       </w:r>
+      <w:bookmarkEnd w:id="29"/>
     </w:p>
     <w:p>
       <w:pPr>
@@ -7347,6 +8308,7 @@
       <w:pPr>
         <w:pStyle w:val="Heading1"/>
       </w:pPr>
+      <w:bookmarkStart w:id="30" w:name="_Toc383895661"/>
       <w:r>
         <w:t>Week 11: U</w:t>
       </w:r>
@@ -7359,14 +8321,17 @@
       <w:r>
         <w:t>omesteading</w:t>
       </w:r>
+      <w:bookmarkEnd w:id="30"/>
     </w:p>
     <w:p>
       <w:pPr>
         <w:pStyle w:val="Heading2"/>
       </w:pPr>
+      <w:bookmarkStart w:id="31" w:name="_Toc383895662"/>
       <w:r>
         <w:t>Grant Application</w:t>
       </w:r>
+      <w:bookmarkEnd w:id="31"/>
     </w:p>
     <w:p>
       <w:pPr>
@@ -7461,15 +8426,7 @@
         </w:numPr>
       </w:pPr>
       <w:r>
-        <w:t xml:space="preserve">Brochures, leaflets, </w:t>
-      </w:r>
-      <w:proofErr w:type="spellStart"/>
-      <w:r>
-        <w:t>etc</w:t>
-      </w:r>
-      <w:proofErr w:type="spellEnd"/>
-      <w:r>
-        <w:t>?</w:t>
+        <w:t>Brochures, leaflets, etc?</w:t>
       </w:r>
     </w:p>
     <w:p>
@@ -7488,9 +8445,11 @@
       <w:pPr>
         <w:pStyle w:val="Heading2"/>
       </w:pPr>
+      <w:bookmarkStart w:id="32" w:name="_Toc383895663"/>
       <w:r>
         <w:t>Importance of Communication</w:t>
       </w:r>
+      <w:bookmarkEnd w:id="32"/>
     </w:p>
     <w:p>
       <w:pPr>
@@ -7571,12 +8530,14 @@
       <w:pPr>
         <w:pStyle w:val="Heading2"/>
       </w:pPr>
+      <w:bookmarkStart w:id="33" w:name="_Toc383895664"/>
       <w:r>
         <w:t>Scale</w:t>
       </w:r>
       <w:r>
         <w:t xml:space="preserve"> of Life Experiment</w:t>
       </w:r>
+      <w:bookmarkEnd w:id="33"/>
     </w:p>
     <w:p>
       <w:pPr>
@@ -7705,9 +8666,11 @@
       <w:pPr>
         <w:pStyle w:val="Heading2"/>
       </w:pPr>
+      <w:bookmarkStart w:id="34" w:name="_Toc383895665"/>
       <w:r>
         <w:t>Time</w:t>
       </w:r>
+      <w:bookmarkEnd w:id="34"/>
     </w:p>
     <w:p>
       <w:pPr>
@@ -8017,15 +8980,7 @@
         <w:t xml:space="preserve">. </w:t>
       </w:r>
       <w:r>
-        <w:t xml:space="preserve">Slowing down gives </w:t>
-      </w:r>
-      <w:proofErr w:type="gramStart"/>
-      <w:r>
-        <w:t>us</w:t>
-      </w:r>
-      <w:proofErr w:type="gramEnd"/>
-      <w:r>
-        <w:t xml:space="preserve"> pleasure</w:t>
+        <w:t>Slowing down gives us pleasure</w:t>
       </w:r>
       <w:r>
         <w:t>.</w:t>
@@ -8104,6 +9059,7 @@
         <w:docPartUnique/>
       </w:docPartObj>
     </w:sdtPr>
+    <w:sdtEndPr/>
     <w:sdtContent>
       <w:sdt>
         <w:sdtPr>
@@ -8113,6 +9069,7 @@
             <w:docPartUnique/>
           </w:docPartObj>
         </w:sdtPr>
+        <w:sdtEndPr/>
         <w:sdtContent>
           <w:p>
             <w:pPr>
@@ -8151,7 +9108,7 @@
                 <w:bCs/>
                 <w:noProof/>
               </w:rPr>
-              <w:t>7</w:t>
+              <w:t>17</w:t>
             </w:r>
             <w:r>
               <w:rPr>
@@ -16061,7 +17018,7 @@
 </file>
 
 <file path=customXml/itemProps1.xml><?xml version="1.0" encoding="utf-8"?>
-<ds:datastoreItem xmlns:ds="http://schemas.openxmlformats.org/officeDocument/2006/customXml" ds:itemID="{AA615436-3BBE-49E7-8208-287B0061ADC6}">
+<ds:datastoreItem xmlns:ds="http://schemas.openxmlformats.org/officeDocument/2006/customXml" ds:itemID="{B7D4CD5A-75AE-4E7C-AFF3-29B9F7581AC0}">
   <ds:schemaRefs>
     <ds:schemaRef ds:uri="http://schemas.openxmlformats.org/officeDocument/2006/bibliography"/>
   </ds:schemaRefs>

</xml_diff>